<commit_message>
New version of the manual
</commit_message>
<xml_diff>
--- a/MOSFIRE_DRP_Manual.docx
+++ b/MOSFIRE_DRP_Manual.docx
@@ -47,7 +47,7 @@
         <w:pStyle w:val="Subtitle"/>
       </w:pPr>
       <w:r>
-        <w:t>Nicholas Konidaris</w:t>
+        <w:t>The MOSFIRE DRP development team</w:t>
       </w:r>
     </w:p>
     <w:p>
@@ -63,12 +63,59 @@
         </w:rPr>
       </w:pPr>
       <w:r>
-        <w:t>June 23</w:t>
-      </w:r>
-      <w:r>
-        <w:t>, 2014</w:t>
-      </w:r>
-    </w:p>
+        <w:t>June 18</w:t>
+      </w:r>
+      <w:r>
+        <w:t>, 201</w:t>
+      </w:r>
+      <w:r>
+        <w:t>5</w:t>
+      </w:r>
+      <w:bookmarkStart w:id="0" w:name="_GoBack"/>
+      <w:bookmarkEnd w:id="0"/>
+    </w:p>
+    <w:p>
+      <w:pPr>
+        <w:pStyle w:val="Heading1"/>
+      </w:pPr>
+      <w:r>
+        <w:t>Changes in version 2.0</w:t>
+      </w:r>
+    </w:p>
+    <w:p>
+      <w:pPr>
+        <w:pStyle w:val="Firstparagraph"/>
+      </w:pPr>
+      <w:r>
+        <w:t>TBD</w:t>
+      </w:r>
+    </w:p>
+    <w:p>
+      <w:pPr>
+        <w:pStyle w:val="ListParagraph"/>
+        <w:numPr>
+          <w:ilvl w:val="0"/>
+          <w:numId w:val="41"/>
+        </w:numPr>
+      </w:pPr>
+      <w:r>
+        <w:t>Added ability to reduce long2pos and long2pos_specphot</w:t>
+      </w:r>
+    </w:p>
+    <w:p>
+      <w:pPr>
+        <w:pStyle w:val="ListParagraph"/>
+        <w:numPr>
+          <w:ilvl w:val="0"/>
+          <w:numId w:val="41"/>
+        </w:numPr>
+      </w:pPr>
+      <w:r>
+        <w:t>Added ability to reduce longslit data</w:t>
+      </w:r>
+    </w:p>
+    <w:p/>
+    <w:p/>
     <w:p>
       <w:pPr>
         <w:pStyle w:val="Heading1"/>
@@ -265,11 +312,15 @@
         <w:t>.</w:t>
       </w:r>
       <w:r>
-        <w:t xml:space="preserve"> In the section 3, we describe an installation procedure for a Mac OSX system. Later sections describe code usage, execution, and outputs.</w:t>
-      </w:r>
-    </w:p>
-    <w:p>
-      <w:r>
+        <w:t xml:space="preserve"> In the section 4</w:t>
+      </w:r>
+      <w:r>
+        <w:t>, we describe an installation procedure for a Mac OSX system. Later sections describe code usage, execution, and outputs.</w:t>
+      </w:r>
+    </w:p>
+    <w:p>
+      <w:r>
+        <w:lastRenderedPageBreak/>
         <w:t xml:space="preserve">The MOSFIRE spectrograph data reduction pipeline was architected by the MOSFIRE commissioning team and written by Nick Konidaris with extensive checking and feedback from Chuck Steidel and other MOSFIRE team members. The pipeline is maintained on an online code repository </w:t>
       </w:r>
       <w:hyperlink r:id="rId9" w:history="1">
@@ -293,7 +344,6 @@
         <w:pStyle w:val="Heading1"/>
       </w:pPr>
       <w:r>
-        <w:lastRenderedPageBreak/>
         <w:t>Installing the Data Reduction Pipeline</w:t>
       </w:r>
     </w:p>
@@ -346,6 +396,9 @@
       <w:r>
         <w:t>package yourself, you will need to run ur_setup manually.</w:t>
       </w:r>
+      <w:r>
+        <w:t xml:space="preserve"> The latest version of Ureka that is confirmed to work with the pipeline is 1.4.1</w:t>
+      </w:r>
     </w:p>
     <w:p>
       <w:pPr>
@@ -357,8 +410,16 @@
         <w:ind w:left="270" w:hanging="270"/>
       </w:pPr>
       <w:r>
-        <w:t>2. Create a directory on your Mac where you want the MOSFIRE DRP source code to be saved.</w:t>
-      </w:r>
+        <w:t xml:space="preserve">2. </w:t>
+      </w:r>
+      <w:r>
+        <w:t>Download the pipeline.</w:t>
+      </w:r>
+    </w:p>
+    <w:p>
+      <w:pPr>
+        <w:ind w:firstLine="0"/>
+      </w:pPr>
     </w:p>
     <w:p>
       <w:pPr>
@@ -400,9 +461,18 @@
           <w:rPr>
             <w:rStyle w:val="Hyperlink"/>
           </w:rPr>
-          <w:t>http://mosfire-datareductionpipeline.github.io/MosfireDRP/</w:t>
+          <w:t>https://keck-datareductionpipelines.github.io/MosfireDRP/</w:t>
         </w:r>
       </w:hyperlink>
+    </w:p>
+    <w:p>
+      <w:pPr>
+        <w:pStyle w:val="ListParagraph"/>
+        <w:ind w:firstLine="0"/>
+      </w:pPr>
+      <w:r>
+        <w:t xml:space="preserve">Note that this is the stable and supported version of the pipeline. </w:t>
+      </w:r>
     </w:p>
     <w:p>
       <w:pPr>
@@ -421,8 +491,22 @@
         <w:pStyle w:val="ListParagraph"/>
         <w:ind w:firstLine="0"/>
       </w:pPr>
-      <w:r>
-        <w:t>https://github.com/Mosfire-DataReductionPipeline/MosfireDRP.git</w:t>
+      <w:hyperlink r:id="rId12" w:history="1">
+        <w:r>
+          <w:rPr>
+            <w:rStyle w:val="Hyperlink"/>
+          </w:rPr>
+          <w:t>https://github.com/keck-DataReductionPipelines/MosfireDRP.git</w:t>
+        </w:r>
+      </w:hyperlink>
+    </w:p>
+    <w:p>
+      <w:pPr>
+        <w:pStyle w:val="ListParagraph"/>
+        <w:ind w:firstLine="0"/>
+      </w:pPr>
+      <w:r>
+        <w:t>This is the development version, and it is NOT supported.</w:t>
       </w:r>
     </w:p>
     <w:p>
@@ -463,7 +547,19 @@
         <w:rPr>
           <w:rFonts w:ascii="Courier" w:hAnsi="Courier"/>
         </w:rPr>
-        <w:t>mv Mosfire-DataReductionPipeline-MosfireDRP-593d944 ~/MOSFIRE/DRP_CODE</w:t>
+        <w:t xml:space="preserve">mv </w:t>
+      </w:r>
+      <w:r>
+        <w:rPr>
+          <w:rFonts w:ascii="Courier" w:hAnsi="Courier"/>
+        </w:rPr>
+        <w:t>MosfireDRP-1.1</w:t>
+      </w:r>
+      <w:r>
+        <w:rPr>
+          <w:rFonts w:ascii="Courier" w:hAnsi="Courier"/>
+        </w:rPr>
+        <w:t xml:space="preserve"> ~/MOSFIRE/DRP_CODE</w:t>
       </w:r>
     </w:p>
     <w:p>
@@ -511,13 +607,13 @@
         <w:t>3</w:t>
       </w:r>
       <w:r>
-        <w:t xml:space="preserve">. Create sub directories for the executeable, raw data, and reduced data. </w:t>
+        <w:t xml:space="preserve">. Create sub directories for raw data, and reduced data. </w:t>
       </w:r>
       <w:r>
         <w:t xml:space="preserve">These sub directories are not specific. You can set up sub directories any way you would like. For the purposes of this manual, we have choosen generic directory names. </w:t>
       </w:r>
       <w:r>
-        <w:t>You may choose to store the raw and reduced data using andy directory structure you would prefer. Past implementations of the DRP had the raw and reduced directory trees included as input parameters but with the releases later than March 2014, these directories are more fluid.  For our example, we created:</w:t>
+        <w:t>You may choose to store the raw and reduced data using andy directory structure you would prefer. For our example, we created:</w:t>
       </w:r>
     </w:p>
     <w:p>
@@ -529,7 +625,10 @@
         </w:numPr>
       </w:pPr>
       <w:r>
-        <w:t xml:space="preserve">a bin directory in the code repository: </w:t>
+        <w:t>a</w:t>
+      </w:r>
+      <w:r>
+        <w:t xml:space="preserve"> raw data directory in the code repository: </w:t>
       </w:r>
     </w:p>
     <w:p>
@@ -544,7 +643,7 @@
         <w:rPr>
           <w:rFonts w:ascii="Courier" w:hAnsi="Courier"/>
         </w:rPr>
-        <w:t>mkdir ~/MOSFIRE/DRP_CODE/bin</w:t>
+        <w:t>mkdir ~/MOSFIRE/DRP_CODE/DATA</w:t>
       </w:r>
     </w:p>
     <w:p>
@@ -556,10 +655,7 @@
         </w:numPr>
       </w:pPr>
       <w:r>
-        <w:t>a</w:t>
-      </w:r>
-      <w:r>
-        <w:t xml:space="preserve"> raw data directory in the code repository: </w:t>
+        <w:t xml:space="preserve">a reduction directory in the code repository that will store reduced data: </w:t>
       </w:r>
     </w:p>
     <w:p>
@@ -574,7 +670,30 @@
         <w:rPr>
           <w:rFonts w:ascii="Courier" w:hAnsi="Courier"/>
         </w:rPr>
-        <w:t>mkdir ~/MOSFIRE/DRP_CODE/DATA</w:t>
+        <w:t>mkdir ~/MOSFIRE/DRP_CODE/REDUX</w:t>
+      </w:r>
+    </w:p>
+    <w:p>
+      <w:pPr>
+        <w:pStyle w:val="ListParagraph"/>
+        <w:ind w:firstLine="0"/>
+      </w:pPr>
+    </w:p>
+    <w:p>
+      <w:pPr>
+        <w:ind w:firstLine="0"/>
+      </w:pPr>
+      <w:r>
+        <w:t>4. Copy the mospy file into yo</w:t>
+      </w:r>
+      <w:r>
+        <w:t>u</w:t>
+      </w:r>
+      <w:r>
+        <w:t>r</w:t>
+      </w:r>
+      <w:r>
+        <w:t xml:space="preserve"> bin dir</w:t>
       </w:r>
     </w:p>
     <w:p>
@@ -586,47 +705,27 @@
         </w:numPr>
       </w:pPr>
       <w:r>
-        <w:t xml:space="preserve">a reduction directory in the code repository that will store reduced data: </w:t>
-      </w:r>
-    </w:p>
-    <w:p>
-      <w:pPr>
-        <w:pStyle w:val="ListParagraph"/>
-        <w:ind w:firstLine="0"/>
-        <w:rPr>
-          <w:rFonts w:ascii="Courier" w:hAnsi="Courier"/>
-        </w:rPr>
-      </w:pPr>
-      <w:r>
-        <w:rPr>
-          <w:rFonts w:ascii="Courier" w:hAnsi="Courier"/>
-        </w:rPr>
-        <w:t>mkdir ~/MOSFIRE/DRP_CODE/REDUX</w:t>
-      </w:r>
-      <w:bookmarkStart w:id="0" w:name="_GoBack"/>
-      <w:bookmarkEnd w:id="0"/>
-    </w:p>
-    <w:p>
-      <w:pPr>
-        <w:pStyle w:val="ListParagraph"/>
-        <w:ind w:firstLine="0"/>
-      </w:pPr>
-    </w:p>
-    <w:p>
-      <w:pPr>
-        <w:ind w:firstLine="0"/>
-      </w:pPr>
-      <w:r>
-        <w:t>4. Copy the mospy file into yo</w:t>
-      </w:r>
-      <w:r>
-        <w:t>u</w:t>
-      </w:r>
-      <w:r>
-        <w:t>r</w:t>
-      </w:r>
-      <w:r>
-        <w:t xml:space="preserve"> bin dir</w:t>
+        <w:t xml:space="preserve">Navigate to the newly creted bin dir: </w:t>
+      </w:r>
+    </w:p>
+    <w:p>
+      <w:pPr>
+        <w:ind w:left="720" w:firstLine="0"/>
+        <w:rPr>
+          <w:rFonts w:ascii="Courier" w:hAnsi="Courier"/>
+        </w:rPr>
+      </w:pPr>
+      <w:r>
+        <w:rPr>
+          <w:rFonts w:ascii="Courier" w:hAnsi="Courier"/>
+        </w:rPr>
+        <w:t>cd ~/MOSFIRE/DRP_CODE</w:t>
+      </w:r>
+      <w:r>
+        <w:rPr>
+          <w:rFonts w:ascii="Courier" w:hAnsi="Courier"/>
+        </w:rPr>
+        <w:t>/bin</w:t>
       </w:r>
     </w:p>
     <w:p>
@@ -638,21 +737,39 @@
         </w:numPr>
       </w:pPr>
       <w:r>
-        <w:t xml:space="preserve">Navigate to the newly creted bin dir: </w:t>
-      </w:r>
-    </w:p>
-    <w:p>
-      <w:pPr>
-        <w:ind w:left="720" w:firstLine="0"/>
-        <w:rPr>
-          <w:rFonts w:ascii="Courier" w:hAnsi="Courier"/>
-        </w:rPr>
-      </w:pPr>
-      <w:r>
-        <w:rPr>
-          <w:rFonts w:ascii="Courier" w:hAnsi="Courier"/>
-        </w:rPr>
-        <w:t>cd ~/MOSFIRE/DRP_CODE/mosfire/bin</w:t>
+        <w:t>Copy the mospy executeable to the bin dir</w:t>
+      </w:r>
+    </w:p>
+    <w:p>
+      <w:pPr>
+        <w:pStyle w:val="ListParagraph"/>
+        <w:ind w:firstLine="0"/>
+        <w:rPr>
+          <w:rFonts w:ascii="Courier" w:hAnsi="Courier"/>
+        </w:rPr>
+      </w:pPr>
+      <w:r>
+        <w:rPr>
+          <w:rFonts w:ascii="Courier" w:hAnsi="Courier"/>
+        </w:rPr>
+        <w:t>cp ../apps/mospy  .</w:t>
+      </w:r>
+    </w:p>
+    <w:p>
+      <w:pPr>
+        <w:pStyle w:val="ListParagraph"/>
+        <w:ind w:firstLine="0"/>
+      </w:pPr>
+    </w:p>
+    <w:p>
+      <w:pPr>
+        <w:ind w:left="270" w:hanging="270"/>
+      </w:pPr>
+      <w:r>
+        <w:t>5</w:t>
+      </w:r>
+      <w:r>
+        <w:t>. edit mospy in your bin dir and update a few lines of code. Using yoru favorite editor (emacs ../bin/mospy)</w:t>
       </w:r>
     </w:p>
     <w:p>
@@ -664,39 +781,25 @@
         </w:numPr>
       </w:pPr>
       <w:r>
-        <w:t>Copy the mospy executeable to the bin dir</w:t>
-      </w:r>
-    </w:p>
-    <w:p>
-      <w:pPr>
-        <w:pStyle w:val="ListParagraph"/>
-        <w:ind w:firstLine="0"/>
-        <w:rPr>
-          <w:rFonts w:ascii="Courier" w:hAnsi="Courier"/>
-        </w:rPr>
-      </w:pPr>
-      <w:r>
-        <w:rPr>
-          <w:rFonts w:ascii="Courier" w:hAnsi="Courier"/>
-        </w:rPr>
-        <w:t>cp ../apps/mospy  .</w:t>
-      </w:r>
-    </w:p>
-    <w:p>
-      <w:pPr>
-        <w:pStyle w:val="ListParagraph"/>
-        <w:ind w:firstLine="0"/>
-      </w:pPr>
-    </w:p>
-    <w:p>
-      <w:pPr>
-        <w:ind w:left="270" w:hanging="270"/>
-      </w:pPr>
-      <w:r>
-        <w:t>5</w:t>
-      </w:r>
-      <w:r>
-        <w:t>. edit mospy in your bin dir and update a few lines of code. Using yoru favorite editor (emacs ../bin/mospy)</w:t>
+        <w:t xml:space="preserve">Update the path for the ur_setup. Replace /home/npk/.ureka/ur_setup with your </w:t>
+      </w:r>
+      <w:r>
+        <w:t>/</w:t>
+      </w:r>
+      <w:r>
+        <w:t xml:space="preserve"> </w:t>
+      </w:r>
+      <w:r>
+        <w:rPr>
+          <w:i/>
+        </w:rPr>
+        <w:t>your_full_path_name</w:t>
+      </w:r>
+      <w:r>
+        <w:t>/</w:t>
+      </w:r>
+      <w:r>
+        <w:t>.ureka/ur_setup full path.</w:t>
       </w:r>
     </w:p>
     <w:p>
@@ -708,25 +811,22 @@
         </w:numPr>
       </w:pPr>
       <w:r>
-        <w:t xml:space="preserve">Update the path for the ur_setup. Replace /home/npk/.ureka/ur_setup with your </w:t>
-      </w:r>
-      <w:r>
-        <w:t>/</w:t>
+        <w:t xml:space="preserve">Update </w:t>
+      </w:r>
+      <w:r>
+        <w:t>the path for the ur_forget. Replace /home/npk/.ureka/ur_setup with /</w:t>
+      </w:r>
+      <w:r>
+        <w:rPr>
+          <w:i/>
+        </w:rPr>
+        <w:t>your_full_path_name</w:t>
+      </w:r>
+      <w:r>
+        <w:t>/.ureka/ur_forget</w:t>
       </w:r>
       <w:r>
         <w:t xml:space="preserve"> </w:t>
-      </w:r>
-      <w:r>
-        <w:rPr>
-          <w:i/>
-        </w:rPr>
-        <w:t>your_full_path_name</w:t>
-      </w:r>
-      <w:r>
-        <w:t>/</w:t>
-      </w:r>
-      <w:r>
-        <w:t>.ureka/ur_setup full path.</w:t>
       </w:r>
     </w:p>
     <w:p>
@@ -738,10 +838,7 @@
         </w:numPr>
       </w:pPr>
       <w:r>
-        <w:t xml:space="preserve">Update </w:t>
-      </w:r>
-      <w:r>
-        <w:t>the path for the ur_forget. Replace /home/npk/.ureka/ur_setup with /</w:t>
+        <w:t>Update the MOSPATH with the full path to the source code directory. Replace /src2/mosfire/DRP/mosfire with /</w:t>
       </w:r>
       <w:r>
         <w:rPr>
@@ -750,31 +847,7 @@
         <w:t>your_full_path_name</w:t>
       </w:r>
       <w:r>
-        <w:t>/.ureka/ur_forget</w:t>
-      </w:r>
-      <w:r>
-        <w:t xml:space="preserve"> </w:t>
-      </w:r>
-    </w:p>
-    <w:p>
-      <w:pPr>
-        <w:pStyle w:val="ListParagraph"/>
-        <w:numPr>
-          <w:ilvl w:val="0"/>
-          <w:numId w:val="30"/>
-        </w:numPr>
-      </w:pPr>
-      <w:r>
-        <w:t>Update the MOSPATH with the full path to the source code directory. Replace /src2/mosfire/DRP/mosfire with /</w:t>
-      </w:r>
-      <w:r>
-        <w:rPr>
-          <w:i/>
-        </w:rPr>
-        <w:t>your_full_path_name</w:t>
-      </w:r>
-      <w:r>
-        <w:t>/MOSFIRE/DRP_CODE/</w:t>
+        <w:t>/MOSFIRE/DRP_CODE</w:t>
       </w:r>
     </w:p>
     <w:p>
@@ -1217,7 +1290,7 @@
       <w:r>
         <w:t xml:space="preserve">If you do not normally run csh or tcsh, you may not have a .cshrc file. You will need to create one or download an example file like this one: </w:t>
       </w:r>
-      <w:hyperlink r:id="rId12" w:history="1">
+      <w:hyperlink r:id="rId13" w:history="1">
         <w:r>
           <w:rPr>
             <w:rStyle w:val="Hyperlink"/>
@@ -1229,6 +1302,29 @@
         <w:t xml:space="preserve">. The .cshrc file must be in your home directoyr. By default, MacOSX does not show files that start with a “.” But you can access them via the terminal. </w:t>
       </w:r>
     </w:p>
+    <w:p>
+      <w:pPr>
+        <w:ind w:left="270" w:hanging="270"/>
+      </w:pPr>
+      <w:r>
+        <w:t>For a bash shell:</w:t>
+      </w:r>
+    </w:p>
+    <w:p>
+      <w:r>
+        <w:t># Adding MOSFIRE pipeline</w:t>
+      </w:r>
+    </w:p>
+    <w:p>
+      <w:r>
+        <w:t>PATH="/pathtomosfiredrp/MOSFIRE/DRP_CODE/bin:${PATH}"</w:t>
+      </w:r>
+    </w:p>
+    <w:p>
+      <w:r>
+        <w:t>export PATH</w:t>
+      </w:r>
+    </w:p>
     <w:p/>
     <w:p>
       <w:pPr>
@@ -1383,18 +1479,24 @@
       <w:pPr>
         <w:pStyle w:val="ListParagraph"/>
         <w:numPr>
-          <w:ilvl w:val="0"/>
+          <w:ilvl w:val="1"/>
           <w:numId w:val="36"/>
         </w:numPr>
       </w:pPr>
       <w:r>
-        <w:t>P</w:t>
-      </w:r>
-      <w:r>
-        <w:t>latescale</w:t>
-      </w:r>
-      <w:r>
-        <w:t xml:space="preserve"> – contains a file that describes the detector plate scale</w:t>
+        <w:t>Longslit_driver.py – Longslit reductions</w:t>
+      </w:r>
+    </w:p>
+    <w:p>
+      <w:pPr>
+        <w:pStyle w:val="ListParagraph"/>
+        <w:numPr>
+          <w:ilvl w:val="1"/>
+          <w:numId w:val="36"/>
+        </w:numPr>
+      </w:pPr>
+      <w:r>
+        <w:t>Long2pos_driver.py – long2pos and long2pos_specphot reductions</w:t>
       </w:r>
     </w:p>
     <w:p>
@@ -1406,10 +1508,13 @@
         </w:numPr>
       </w:pPr>
       <w:r>
-        <w:t>repository_version</w:t>
-      </w:r>
-      <w:r>
-        <w:t xml:space="preserve"> – file containing version information</w:t>
+        <w:t>P</w:t>
+      </w:r>
+      <w:r>
+        <w:t>latescale</w:t>
+      </w:r>
+      <w:r>
+        <w:t xml:space="preserve"> – contains a file that describes the detector plate scale</w:t>
       </w:r>
     </w:p>
     <w:p>
@@ -1476,27 +1581,26 @@
       </w:pPr>
     </w:p>
     <w:p/>
+    <w:p>
+      <w:pPr>
+        <w:ind w:firstLine="0"/>
+      </w:pPr>
+      <w:r>
+        <w:t>From now on, if you want to run any pipeline commands, you will always execute</w:t>
+      </w:r>
+      <w:r>
+        <w:t xml:space="preserve"> “m</w:t>
+      </w:r>
+      <w:r>
+        <w:t>ospy</w:t>
+      </w:r>
+      <w:r>
+        <w:t>” as seen in our first step in section 5 below.</w:t>
+      </w:r>
+    </w:p>
     <w:p/>
     <w:p>
       <w:pPr>
-        <w:ind w:firstLine="0"/>
-      </w:pPr>
-      <w:r>
-        <w:t>From now on, if you want to run any pipeline commands, you will always execute</w:t>
-      </w:r>
-      <w:r>
-        <w:t xml:space="preserve"> “m</w:t>
-      </w:r>
-      <w:r>
-        <w:t>ospy</w:t>
-      </w:r>
-      <w:r>
-        <w:t>” as seen in our first step in section 5 below.</w:t>
-      </w:r>
-    </w:p>
-    <w:p/>
-    <w:p>
-      <w:pPr>
         <w:pStyle w:val="Heading1"/>
       </w:pPr>
       <w:r>
@@ -1557,7 +1661,7 @@
       <w:r>
         <w:t xml:space="preserve"> </w:t>
       </w:r>
-      <w:hyperlink r:id="rId13" w:history="1">
+      <w:hyperlink r:id="rId14" w:history="1">
         <w:r>
           <w:rPr>
             <w:rFonts w:cs="Arial"/>
@@ -1704,7 +1808,7 @@
         </w:rPr>
         <w:t>serving session (</w:t>
       </w:r>
-      <w:hyperlink r:id="rId14" w:history="1">
+      <w:hyperlink r:id="rId15" w:history="1">
         <w:r>
           <w:rPr>
             <w:rFonts w:cs="Arial"/>
@@ -1729,6 +1833,14 @@
         </w:rPr>
         <w:t>Again, your filenames must preserve the standard naming convention and the koa_translator script does this for you.</w:t>
       </w:r>
+    </w:p>
+    <w:p>
+      <w:pPr>
+        <w:rPr>
+          <w:rFonts w:cs="Arial"/>
+          <w:noProof w:val="0"/>
+        </w:rPr>
+      </w:pPr>
     </w:p>
     <w:p/>
     <w:p>
@@ -1765,7 +1877,7 @@
         </w:rPr>
         <w:t xml:space="preserve">Grab the data from: </w:t>
       </w:r>
-      <w:hyperlink r:id="rId15" w:history="1">
+      <w:hyperlink r:id="rId16" w:history="1">
         <w:r>
           <w:rPr>
             <w:rFonts w:cs="Arial"/>
@@ -3059,7 +3171,7 @@
                     </pic:cNvPicPr>
                   </pic:nvPicPr>
                   <pic:blipFill rotWithShape="1">
-                    <a:blip r:embed="rId16">
+                    <a:blip r:embed="rId17">
                       <a:extLst>
                         <a:ext uri="{28A0092B-C50C-407E-A947-70E740481C1C}">
                           <a14:useLocalDpi xmlns:a14="http://schemas.microsoft.com/office/drawing/2010/main" val="0"/>
@@ -3096,6 +3208,27 @@
     </w:p>
     <w:p>
       <w:pPr>
+        <w:jc w:val="left"/>
+      </w:pPr>
+    </w:p>
+    <w:p>
+      <w:pPr>
+        <w:jc w:val="left"/>
+      </w:pPr>
+      <w:r>
+        <w:t>For longslit observations, separate offsets files are created for each object, but the same offset files are used if the same object is observed many times during the night. You might want to separate the different observations of the same object.</w:t>
+      </w:r>
+    </w:p>
+    <w:p>
+      <w:pPr>
+        <w:jc w:val="left"/>
+      </w:pPr>
+      <w:r>
+        <w:t>For long2pos observations, again different offset files are created for each object. Besides, the suffixes _PosA and _PosC are added to the offset files to identify the two left and right positions used in the observations.</w:t>
+      </w:r>
+    </w:p>
+    <w:p>
+      <w:pPr>
         <w:pStyle w:val="Heading1"/>
       </w:pPr>
       <w:r>
@@ -3113,14 +3246,28 @@
         <w:t xml:space="preserve">ontrols all the pipeline steps, and in the drivers sub-directory, you will find </w:t>
       </w:r>
       <w:r>
-        <w:t>three driver files: Driver.py, K_Driver.py, and Longslit_Driver.py. The Driver and K_Driver will reduce your science data for bands Y,J, and H (this includes the sample data set). The K band requires a special approach because there are too few bright night-sky emission lines at the red end and so the K_Driver synthesizes arclamps and night sky lines. The Longslit_Driver handles the longslit observations of single objects such as standards.</w:t>
-      </w:r>
-    </w:p>
-    <w:p>
-      <w:pPr>
-        <w:ind w:firstLine="0"/>
-        <w:jc w:val="left"/>
-      </w:pPr>
+        <w:t>a number of</w:t>
+      </w:r>
+      <w:r>
+        <w:t xml:space="preserve"> driver fi</w:t>
+      </w:r>
+      <w:r>
+        <w:t>les: Driver.py, K_Driver.py, Long2pos_driver.py, and</w:t>
+      </w:r>
+      <w:r>
+        <w:t xml:space="preserve"> Longslit_Driver.py. The Driver and K_Driver will reduce your science data for bands Y,J, and H (this includes the sample data set). The K band requires a special approach because there are too few bright night-sky emission lines at the red end and so the K_Driver synthesizes arclamps and night sky lines. The </w:t>
+      </w:r>
+      <w:r>
+        <w:t>Long2pos_driver.py handles long2pos and long2pos_specphot observations, while the Longslit_driver.py deals with observations of single objects using a longslit configuration.</w:t>
+      </w:r>
+    </w:p>
+    <w:p>
+      <w:pPr>
+        <w:jc w:val="left"/>
+      </w:pPr>
+      <w:r>
+        <w:t xml:space="preserve"> </w:t>
+      </w:r>
     </w:p>
     <w:p>
       <w:pPr>
@@ -4064,6 +4211,62 @@
       <w:r>
         <w:t xml:space="preserve"> </w:t>
       </w:r>
+    </w:p>
+    <w:p>
+      <w:pPr>
+        <w:jc w:val="left"/>
+      </w:pPr>
+      <w:r>
+        <w:t xml:space="preserve">If you prefer to override the standard naming convention of the output files, you can specify </w:t>
+      </w:r>
+    </w:p>
+    <w:p>
+      <w:pPr>
+        <w:jc w:val="left"/>
+      </w:pPr>
+      <w:r>
+        <w:t xml:space="preserve">target = “targetname” </w:t>
+      </w:r>
+    </w:p>
+    <w:p>
+      <w:pPr>
+        <w:jc w:val="left"/>
+      </w:pPr>
+      <w:r>
+        <w:t xml:space="preserve">at the beginning of the driver file. If you do so, remember to also add target=target to both the </w:t>
+      </w:r>
+      <w:r>
+        <w:t>Background and Rectify steps. Example:</w:t>
+      </w:r>
+    </w:p>
+    <w:p>
+      <w:pPr>
+        <w:jc w:val="left"/>
+      </w:pPr>
+      <w:r>
+        <w:t>Background.handle_background(obsfiles,</w:t>
+      </w:r>
+    </w:p>
+    <w:p>
+      <w:pPr>
+        <w:jc w:val="left"/>
+      </w:pPr>
+      <w:r>
+        <w:t xml:space="preserve">    'lambda_solution_wave_stack_H_m150428_0091-0091.fits',</w:t>
+      </w:r>
+    </w:p>
+    <w:p>
+      <w:pPr>
+        <w:jc w:val="left"/>
+      </w:pPr>
+      <w:r>
+        <w:t xml:space="preserve">    maskname, band, waveops, target=target)</w:t>
+      </w:r>
+    </w:p>
+    <w:p>
+      <w:pPr>
+        <w:jc w:val="left"/>
+      </w:pPr>
     </w:p>
     <w:p>
       <w:pPr>
@@ -4502,7 +4705,7 @@
                     </pic:cNvPicPr>
                   </pic:nvPicPr>
                   <pic:blipFill>
-                    <a:blip r:embed="rId17">
+                    <a:blip r:embed="rId18">
                       <a:extLst>
                         <a:ext uri="{28A0092B-C50C-407E-A947-70E740481C1C}">
                           <a14:useLocalDpi xmlns:a14="http://schemas.microsoft.com/office/drawing/2010/main" val="0"/>
@@ -5356,7 +5559,7 @@
                     </pic:cNvPicPr>
                   </pic:nvPicPr>
                   <pic:blipFill>
-                    <a:blip r:embed="rId18">
+                    <a:blip r:embed="rId19">
                       <a:extLst>
                         <a:ext uri="{28A0092B-C50C-407E-A947-70E740481C1C}">
                           <a14:useLocalDpi xmlns:a14="http://schemas.microsoft.com/office/drawing/2010/main" val="0"/>
@@ -5424,86 +5627,6 @@
                     <pic:cNvPicPr/>
                   </pic:nvPicPr>
                   <pic:blipFill>
-                    <a:blip r:embed="rId19">
-                      <a:extLst>
-                        <a:ext uri="{28A0092B-C50C-407E-A947-70E740481C1C}">
-                          <a14:useLocalDpi xmlns:a14="http://schemas.microsoft.com/office/drawing/2010/main" val="0"/>
-                        </a:ext>
-                      </a:extLst>
-                    </a:blip>
-                    <a:stretch>
-                      <a:fillRect/>
-                    </a:stretch>
-                  </pic:blipFill>
-                  <pic:spPr>
-                    <a:xfrm>
-                      <a:off x="0" y="0"/>
-                      <a:ext cx="4671060" cy="2359660"/>
-                    </a:xfrm>
-                    <a:prstGeom prst="rect">
-                      <a:avLst/>
-                    </a:prstGeom>
-                  </pic:spPr>
-                </pic:pic>
-              </a:graphicData>
-            </a:graphic>
-          </wp:inline>
-        </w:drawing>
-      </w:r>
-    </w:p>
-    <w:p>
-      <w:pPr>
-        <w:pStyle w:val="Caption"/>
-        <w:ind w:firstLine="0"/>
-        <w:jc w:val="both"/>
-        <w:rPr>
-          <w:i/>
-        </w:rPr>
-      </w:pPr>
-      <w:r>
-        <w:rPr>
-          <w:i/>
-        </w:rPr>
-        <w:t>The interactive wavelength solving window</w:t>
-      </w:r>
-      <w:r>
-        <w:rPr>
-          <w:i/>
-        </w:rPr>
-        <w:t xml:space="preserve"> showing an initial fit</w:t>
-      </w:r>
-      <w:r>
-        <w:rPr>
-          <w:i/>
-        </w:rPr>
-        <w:t>. This</w:t>
-      </w:r>
-      <w:r>
-        <w:rPr>
-          <w:i/>
-        </w:rPr>
-        <w:t xml:space="preserve"> is a J-band night sky spectrum and one of the night sky lines on the right hand side is clearly a poor fit compared to the rest of the identified lines.</w:t>
-      </w:r>
-    </w:p>
-    <w:p/>
-    <w:p>
-      <w:r>
-        <w:drawing>
-          <wp:inline distT="0" distB="0" distL="0" distR="0" wp14:anchorId="6C40EAF2" wp14:editId="46E8E317">
-            <wp:extent cx="4671060" cy="2359660"/>
-            <wp:effectExtent l="0" t="0" r="2540" b="2540"/>
-            <wp:docPr id="12" name="Picture 12"/>
-            <wp:cNvGraphicFramePr>
-              <a:graphicFrameLocks xmlns:a="http://schemas.openxmlformats.org/drawingml/2006/main" noChangeAspect="1"/>
-            </wp:cNvGraphicFramePr>
-            <a:graphic xmlns:a="http://schemas.openxmlformats.org/drawingml/2006/main">
-              <a:graphicData uri="http://schemas.openxmlformats.org/drawingml/2006/picture">
-                <pic:pic xmlns:pic="http://schemas.openxmlformats.org/drawingml/2006/picture">
-                  <pic:nvPicPr>
-                    <pic:cNvPr id="0" name="Fit_with_line_removed.png"/>
-                    <pic:cNvPicPr/>
-                  </pic:nvPicPr>
-                  <pic:blipFill>
                     <a:blip r:embed="rId20">
                       <a:extLst>
                         <a:ext uri="{28A0092B-C50C-407E-A947-70E740481C1C}">
@@ -5550,6 +5673,86 @@
         <w:rPr>
           <w:i/>
         </w:rPr>
+        <w:t xml:space="preserve"> showing an initial fit</w:t>
+      </w:r>
+      <w:r>
+        <w:rPr>
+          <w:i/>
+        </w:rPr>
+        <w:t>. This</w:t>
+      </w:r>
+      <w:r>
+        <w:rPr>
+          <w:i/>
+        </w:rPr>
+        <w:t xml:space="preserve"> is a J-band night sky spectrum and one of the night sky lines on the right hand side is clearly a poor fit compared to the rest of the identified lines.</w:t>
+      </w:r>
+    </w:p>
+    <w:p/>
+    <w:p>
+      <w:r>
+        <w:drawing>
+          <wp:inline distT="0" distB="0" distL="0" distR="0" wp14:anchorId="6C40EAF2" wp14:editId="46E8E317">
+            <wp:extent cx="4671060" cy="2359660"/>
+            <wp:effectExtent l="0" t="0" r="2540" b="2540"/>
+            <wp:docPr id="12" name="Picture 12"/>
+            <wp:cNvGraphicFramePr>
+              <a:graphicFrameLocks xmlns:a="http://schemas.openxmlformats.org/drawingml/2006/main" noChangeAspect="1"/>
+            </wp:cNvGraphicFramePr>
+            <a:graphic xmlns:a="http://schemas.openxmlformats.org/drawingml/2006/main">
+              <a:graphicData uri="http://schemas.openxmlformats.org/drawingml/2006/picture">
+                <pic:pic xmlns:pic="http://schemas.openxmlformats.org/drawingml/2006/picture">
+                  <pic:nvPicPr>
+                    <pic:cNvPr id="0" name="Fit_with_line_removed.png"/>
+                    <pic:cNvPicPr/>
+                  </pic:nvPicPr>
+                  <pic:blipFill>
+                    <a:blip r:embed="rId21">
+                      <a:extLst>
+                        <a:ext uri="{28A0092B-C50C-407E-A947-70E740481C1C}">
+                          <a14:useLocalDpi xmlns:a14="http://schemas.microsoft.com/office/drawing/2010/main" val="0"/>
+                        </a:ext>
+                      </a:extLst>
+                    </a:blip>
+                    <a:stretch>
+                      <a:fillRect/>
+                    </a:stretch>
+                  </pic:blipFill>
+                  <pic:spPr>
+                    <a:xfrm>
+                      <a:off x="0" y="0"/>
+                      <a:ext cx="4671060" cy="2359660"/>
+                    </a:xfrm>
+                    <a:prstGeom prst="rect">
+                      <a:avLst/>
+                    </a:prstGeom>
+                  </pic:spPr>
+                </pic:pic>
+              </a:graphicData>
+            </a:graphic>
+          </wp:inline>
+        </w:drawing>
+      </w:r>
+    </w:p>
+    <w:p>
+      <w:pPr>
+        <w:pStyle w:val="Caption"/>
+        <w:ind w:firstLine="0"/>
+        <w:jc w:val="both"/>
+        <w:rPr>
+          <w:i/>
+        </w:rPr>
+      </w:pPr>
+      <w:r>
+        <w:rPr>
+          <w:i/>
+        </w:rPr>
+        <w:t>The interactive wavelength solving window</w:t>
+      </w:r>
+      <w:r>
+        <w:rPr>
+          <w:i/>
+        </w:rPr>
         <w:t xml:space="preserve"> showing a good fit with the initial poor line removed from the calculation</w:t>
       </w:r>
       <w:r>
@@ -5776,13 +5979,13 @@
           <w:bCs/>
           <w:noProof w:val="0"/>
         </w:rPr>
-        <w:t>d</w:t>
+        <w:t xml:space="preserve">k </w:t>
       </w:r>
       <w:r>
         <w:rPr>
           <w:noProof w:val="0"/>
         </w:rPr>
-        <w:t xml:space="preserve"> - Delete a point (remove the wackadoos) </w:t>
+        <w:t>– Toggles k-sigma clipping on and off. Also performs a new fit.</w:t>
       </w:r>
     </w:p>
     <w:p>
@@ -5803,13 +6006,13 @@
           <w:bCs/>
           <w:noProof w:val="0"/>
         </w:rPr>
-        <w:t>n</w:t>
+        <w:t>d</w:t>
       </w:r>
       <w:r>
         <w:rPr>
           <w:noProof w:val="0"/>
         </w:rPr>
-        <w:t xml:space="preserve"> - proceed to the Next object </w:t>
+        <w:t xml:space="preserve"> - Delete a point (remove the wackadoos) </w:t>
       </w:r>
     </w:p>
     <w:p>
@@ -5830,13 +6033,13 @@
           <w:bCs/>
           <w:noProof w:val="0"/>
         </w:rPr>
-        <w:t>p</w:t>
+        <w:t>n</w:t>
       </w:r>
       <w:r>
         <w:rPr>
           <w:noProof w:val="0"/>
         </w:rPr>
-        <w:t xml:space="preserve"> - return to back to the Previous object </w:t>
+        <w:t xml:space="preserve"> - proceed to the Next object </w:t>
       </w:r>
     </w:p>
     <w:p>
@@ -5857,13 +6060,13 @@
           <w:bCs/>
           <w:noProof w:val="0"/>
         </w:rPr>
-        <w:t>r</w:t>
+        <w:t>p</w:t>
       </w:r>
       <w:r>
         <w:rPr>
           <w:noProof w:val="0"/>
         </w:rPr>
-        <w:t xml:space="preserve"> - Reset the current slit (try this if the plot looks strange) </w:t>
+        <w:t xml:space="preserve"> - return to back to the Previous object </w:t>
       </w:r>
     </w:p>
     <w:p>
@@ -5884,13 +6087,13 @@
           <w:bCs/>
           <w:noProof w:val="0"/>
         </w:rPr>
-        <w:t>z</w:t>
+        <w:t>r</w:t>
       </w:r>
       <w:r>
         <w:rPr>
           <w:noProof w:val="0"/>
         </w:rPr>
-        <w:t xml:space="preserve"> - Zoom at cursor position </w:t>
+        <w:t xml:space="preserve"> - Reset the current slit (try this if the plot looks strange) </w:t>
       </w:r>
     </w:p>
     <w:p>
@@ -5911,13 +6114,13 @@
           <w:bCs/>
           <w:noProof w:val="0"/>
         </w:rPr>
-        <w:t>x</w:t>
+        <w:t>z</w:t>
       </w:r>
       <w:r>
         <w:rPr>
           <w:noProof w:val="0"/>
         </w:rPr>
-        <w:t xml:space="preserve"> - Unzoom: full screen </w:t>
+        <w:t xml:space="preserve"> - Zoom at cursor position </w:t>
       </w:r>
     </w:p>
     <w:p>
@@ -5938,13 +6141,13 @@
           <w:bCs/>
           <w:noProof w:val="0"/>
         </w:rPr>
-        <w:t>s</w:t>
+        <w:t>x</w:t>
       </w:r>
       <w:r>
         <w:rPr>
           <w:noProof w:val="0"/>
         </w:rPr>
-        <w:t xml:space="preserve"> - Save figure to disk </w:t>
+        <w:t xml:space="preserve"> - Unzoom: full screen </w:t>
       </w:r>
     </w:p>
     <w:p>
@@ -5965,13 +6168,13 @@
           <w:bCs/>
           <w:noProof w:val="0"/>
         </w:rPr>
-        <w:t>h</w:t>
+        <w:t>s</w:t>
       </w:r>
       <w:r>
         <w:rPr>
           <w:noProof w:val="0"/>
         </w:rPr>
-        <w:t xml:space="preserve"> - Help </w:t>
+        <w:t xml:space="preserve"> - Save figure to disk </w:t>
       </w:r>
     </w:p>
     <w:p>
@@ -5992,6 +6195,33 @@
           <w:bCs/>
           <w:noProof w:val="0"/>
         </w:rPr>
+        <w:t>h</w:t>
+      </w:r>
+      <w:r>
+        <w:rPr>
+          <w:noProof w:val="0"/>
+        </w:rPr>
+        <w:t xml:space="preserve"> - Help </w:t>
+      </w:r>
+    </w:p>
+    <w:p>
+      <w:pPr>
+        <w:numPr>
+          <w:ilvl w:val="0"/>
+          <w:numId w:val="19"/>
+        </w:numPr>
+        <w:spacing w:before="100" w:beforeAutospacing="1" w:after="100" w:afterAutospacing="1" w:line="240" w:lineRule="auto"/>
+        <w:jc w:val="left"/>
+        <w:rPr>
+          <w:noProof w:val="0"/>
+        </w:rPr>
+      </w:pPr>
+      <w:r>
+        <w:rPr>
+          <w:b/>
+          <w:bCs/>
+          <w:noProof w:val="0"/>
+        </w:rPr>
         <w:t>q</w:t>
       </w:r>
       <w:r>
@@ -6143,6 +6373,18 @@
       </w:r>
       <w:r>
         <w:t>.</w:t>
+      </w:r>
+    </w:p>
+    <w:p>
+      <w:pPr>
+        <w:pStyle w:val="ListParagraph"/>
+        <w:numPr>
+          <w:ilvl w:val="0"/>
+          <w:numId w:val="39"/>
+        </w:numPr>
+      </w:pPr>
+      <w:r>
+        <w:t xml:space="preserve">You can chose to use k-sigma clipping to avoid the manual operation of removing bad lines with the “k” key. </w:t>
       </w:r>
     </w:p>
     <w:p>
@@ -9214,7 +9456,7 @@
                     </pic:cNvPicPr>
                   </pic:nvPicPr>
                   <pic:blipFill>
-                    <a:blip r:embed="rId21">
+                    <a:blip r:embed="rId22">
                       <a:extLst>
                         <a:ext uri="{28A0092B-C50C-407E-A947-70E740481C1C}">
                           <a14:useLocalDpi xmlns:a14="http://schemas.microsoft.com/office/drawing/2010/main" val="0"/>
@@ -9794,6 +10036,842 @@
         <w:pStyle w:val="Heading1"/>
       </w:pPr>
       <w:r>
+        <w:t>Long2pos Reductions</w:t>
+      </w:r>
+    </w:p>
+    <w:p>
+      <w:pPr>
+        <w:pStyle w:val="Firstparagraph"/>
+      </w:pPr>
+      <w:r>
+        <w:t>A special driver is provided for long2pos reductions.</w:t>
+      </w:r>
+    </w:p>
+    <w:p/>
+    <w:p>
+      <w:r>
+        <w:t>As s reminder, these observations are taken using a script which is run either from the command line (acq_long2pos) or via the background menu. The script produces different results depending on whether the long2pos mask was setup in science mode (only narrow slits) or in alignment mode (narrow and wide slits).</w:t>
+      </w:r>
+    </w:p>
+    <w:p/>
+    <w:p>
+      <w:r>
+        <w:t xml:space="preserve">In the general case of a combination of narrow and wide slits, each run of the script generates 6 images, 3 for each of the two slits. We will refer to the two positions as position A and position C (position B is the intial position used only for alignment). </w:t>
+      </w:r>
+    </w:p>
+    <w:p>
+      <w:r>
+        <w:t>Depending on when your data was generated, you might find different Offset files in your directory. Files generated before June 10, 2015 use a different set of YOFFSET keywords than files generated after that date. Unfortunately, the set of keywords generated before June 10, 2015 is not compatible with the pipeline and must be updated: for this we provide a special set of instructions as part of as the driver file to automatically update the keywords.</w:t>
+      </w:r>
+    </w:p>
+    <w:p/>
+    <w:p>
+      <w:r>
+        <w:t>For files generated before June 10, 2015, you will find 6 Offset files, named Offset_XXX_object_name_PosY.txt, where XXX can be -21, -14,-7, 7, 14 and 21, the object name is taken from the object keyword, and Y can be either A or C. Similar names are produced if the observations has the correct keywords, but in that case XXX will be one of -7, 0, or 7.</w:t>
+      </w:r>
+    </w:p>
+    <w:p>
+      <w:r>
+        <w:t>It is important to notice that the reduction described here is based on the assumption that proper arc lamps are obtained in the afternoon. Specifically, either a Ne or Ar calibration must be obtained with the long2pos mask executed in science mode, and not in alignment mode. In science mode the wide part of the slits is not present. If the slit was executed in alignment mode, the wide part of the slits would prevent a wavelength calibration.</w:t>
+      </w:r>
+    </w:p>
+    <w:p/>
+    <w:p>
+      <w:r>
+        <w:t>Note that this also means that if you took your science data at night in long2pos_specphot mode, the mask name of your science file might be long2pos_specphot, rather than long2pos, and the arcs and flats might end up in the wrong subdirectory when the files are processed via mospy handle. In this case it will be necessary to copy Ar.txt, Ne.txt and Flat*.txt from the directory long2pos to your long2pos_specphot directory.</w:t>
+      </w:r>
+    </w:p>
+    <w:p/>
+    <w:p>
+      <w:r>
+        <w:t>Let’s now look at the driver file.</w:t>
+      </w:r>
+    </w:p>
+    <w:p>
+      <w:r>
+        <w:t>The declaration “longslit =” is used to define the pixel boundaries of the long2pos observations. In general, it is correct and should not be changed. It might need to be updated in the future is a new long2pos mask is used. Note that it is important to specify ‘mode’=’long2pos’</w:t>
+      </w:r>
+    </w:p>
+    <w:p/>
+    <w:p>
+      <w:r>
+        <w:t xml:space="preserve">The following section describes the rather long list of Offset files that we will use for the reduction. </w:t>
+      </w:r>
+    </w:p>
+    <w:p>
+      <w:r>
+        <w:t>For observations obtained before June 10, 2015, this section might look like this:</w:t>
+      </w:r>
+    </w:p>
+    <w:p/>
+    <w:p>
+      <w:pPr>
+        <w:jc w:val="left"/>
+        <w:rPr>
+          <w:rFonts w:ascii="Courier" w:hAnsi="Courier"/>
+          <w:sz w:val="18"/>
+          <w:szCs w:val="18"/>
+        </w:rPr>
+      </w:pPr>
+      <w:r>
+        <w:rPr>
+          <w:rFonts w:ascii="Courier" w:hAnsi="Courier"/>
+          <w:sz w:val="18"/>
+          <w:szCs w:val="18"/>
+        </w:rPr>
+        <w:t>obsfiles_posC_narrow = ['Offset_-21_HIP85871</w:t>
+      </w:r>
+      <w:r>
+        <w:rPr>
+          <w:rFonts w:ascii="Courier" w:hAnsi="Courier"/>
+          <w:sz w:val="18"/>
+          <w:szCs w:val="18"/>
+        </w:rPr>
+        <w:t>_PosC</w:t>
+      </w:r>
+      <w:r>
+        <w:rPr>
+          <w:rFonts w:ascii="Courier" w:hAnsi="Courier"/>
+          <w:sz w:val="18"/>
+          <w:szCs w:val="18"/>
+        </w:rPr>
+        <w:t>.txt', 'Offset_-7_HIP85871</w:t>
+      </w:r>
+      <w:r>
+        <w:rPr>
+          <w:rFonts w:ascii="Courier" w:hAnsi="Courier"/>
+          <w:sz w:val="18"/>
+          <w:szCs w:val="18"/>
+        </w:rPr>
+        <w:t>_PosC</w:t>
+      </w:r>
+      <w:r>
+        <w:rPr>
+          <w:rFonts w:ascii="Courier" w:hAnsi="Courier"/>
+          <w:sz w:val="18"/>
+          <w:szCs w:val="18"/>
+        </w:rPr>
+        <w:t>.txt']</w:t>
+      </w:r>
+    </w:p>
+    <w:p>
+      <w:pPr>
+        <w:jc w:val="left"/>
+        <w:rPr>
+          <w:rFonts w:ascii="Courier" w:hAnsi="Courier"/>
+          <w:sz w:val="18"/>
+          <w:szCs w:val="18"/>
+        </w:rPr>
+      </w:pPr>
+      <w:r>
+        <w:rPr>
+          <w:rFonts w:ascii="Courier" w:hAnsi="Courier"/>
+          <w:sz w:val="18"/>
+          <w:szCs w:val="18"/>
+        </w:rPr>
+        <w:t>targetCnarrow = "HIP85871_posC_narrow"</w:t>
+      </w:r>
+    </w:p>
+    <w:p>
+      <w:pPr>
+        <w:jc w:val="left"/>
+        <w:rPr>
+          <w:rFonts w:ascii="Courier" w:hAnsi="Courier"/>
+          <w:sz w:val="18"/>
+          <w:szCs w:val="18"/>
+        </w:rPr>
+      </w:pPr>
+    </w:p>
+    <w:p>
+      <w:pPr>
+        <w:jc w:val="left"/>
+        <w:rPr>
+          <w:rFonts w:ascii="Courier" w:hAnsi="Courier"/>
+          <w:sz w:val="18"/>
+          <w:szCs w:val="18"/>
+        </w:rPr>
+      </w:pPr>
+      <w:r>
+        <w:rPr>
+          <w:rFonts w:ascii="Courier" w:hAnsi="Courier"/>
+          <w:sz w:val="18"/>
+          <w:szCs w:val="18"/>
+        </w:rPr>
+        <w:t>obsfiles_posA_narrow = ['Offset_7_HIP85871</w:t>
+      </w:r>
+      <w:r>
+        <w:rPr>
+          <w:rFonts w:ascii="Courier" w:hAnsi="Courier"/>
+          <w:sz w:val="18"/>
+          <w:szCs w:val="18"/>
+        </w:rPr>
+        <w:t>_PosA</w:t>
+      </w:r>
+      <w:r>
+        <w:rPr>
+          <w:rFonts w:ascii="Courier" w:hAnsi="Courier"/>
+          <w:sz w:val="18"/>
+          <w:szCs w:val="18"/>
+        </w:rPr>
+        <w:t>.txt', 'Offset_21_HIP85871</w:t>
+      </w:r>
+      <w:r>
+        <w:rPr>
+          <w:rFonts w:ascii="Courier" w:hAnsi="Courier"/>
+          <w:sz w:val="18"/>
+          <w:szCs w:val="18"/>
+        </w:rPr>
+        <w:t>_PosA</w:t>
+      </w:r>
+      <w:r>
+        <w:rPr>
+          <w:rFonts w:ascii="Courier" w:hAnsi="Courier"/>
+          <w:sz w:val="18"/>
+          <w:szCs w:val="18"/>
+        </w:rPr>
+        <w:t>.txt']</w:t>
+      </w:r>
+    </w:p>
+    <w:p>
+      <w:pPr>
+        <w:jc w:val="left"/>
+        <w:rPr>
+          <w:rFonts w:ascii="Courier" w:hAnsi="Courier"/>
+          <w:sz w:val="18"/>
+          <w:szCs w:val="18"/>
+        </w:rPr>
+      </w:pPr>
+      <w:r>
+        <w:rPr>
+          <w:rFonts w:ascii="Courier" w:hAnsi="Courier"/>
+          <w:sz w:val="18"/>
+          <w:szCs w:val="18"/>
+        </w:rPr>
+        <w:t>targetAnarrow = "HIP85871_posA_narrow"</w:t>
+      </w:r>
+    </w:p>
+    <w:p>
+      <w:pPr>
+        <w:jc w:val="left"/>
+        <w:rPr>
+          <w:rFonts w:ascii="Courier" w:hAnsi="Courier"/>
+          <w:sz w:val="18"/>
+          <w:szCs w:val="18"/>
+        </w:rPr>
+      </w:pPr>
+    </w:p>
+    <w:p>
+      <w:pPr>
+        <w:jc w:val="left"/>
+        <w:rPr>
+          <w:rFonts w:ascii="Courier" w:hAnsi="Courier"/>
+          <w:sz w:val="18"/>
+          <w:szCs w:val="18"/>
+        </w:rPr>
+      </w:pPr>
+      <w:r>
+        <w:rPr>
+          <w:rFonts w:ascii="Courier" w:hAnsi="Courier"/>
+          <w:sz w:val="18"/>
+          <w:szCs w:val="18"/>
+        </w:rPr>
+        <w:t>obsfiles_posC_wide = ['Offset_-14_HIP85871</w:t>
+      </w:r>
+      <w:r>
+        <w:rPr>
+          <w:rFonts w:ascii="Courier" w:hAnsi="Courier"/>
+          <w:sz w:val="18"/>
+          <w:szCs w:val="18"/>
+        </w:rPr>
+        <w:t>_PosC</w:t>
+      </w:r>
+      <w:r>
+        <w:rPr>
+          <w:rFonts w:ascii="Courier" w:hAnsi="Courier"/>
+          <w:sz w:val="18"/>
+          <w:szCs w:val="18"/>
+        </w:rPr>
+        <w:t>.txt','Offset_-7_HIP85871</w:t>
+      </w:r>
+      <w:r>
+        <w:rPr>
+          <w:rFonts w:ascii="Courier" w:hAnsi="Courier"/>
+          <w:sz w:val="18"/>
+          <w:szCs w:val="18"/>
+        </w:rPr>
+        <w:t>_PosC</w:t>
+      </w:r>
+      <w:r>
+        <w:rPr>
+          <w:rFonts w:ascii="Courier" w:hAnsi="Courier"/>
+          <w:sz w:val="18"/>
+          <w:szCs w:val="18"/>
+        </w:rPr>
+        <w:t>.txt']</w:t>
+      </w:r>
+    </w:p>
+    <w:p>
+      <w:pPr>
+        <w:jc w:val="left"/>
+        <w:rPr>
+          <w:rFonts w:ascii="Courier" w:hAnsi="Courier"/>
+          <w:sz w:val="18"/>
+          <w:szCs w:val="18"/>
+        </w:rPr>
+      </w:pPr>
+      <w:r>
+        <w:rPr>
+          <w:rFonts w:ascii="Courier" w:hAnsi="Courier"/>
+          <w:sz w:val="18"/>
+          <w:szCs w:val="18"/>
+        </w:rPr>
+        <w:t>targetCwide = "HIP85871_posC_wide"</w:t>
+      </w:r>
+    </w:p>
+    <w:p>
+      <w:pPr>
+        <w:jc w:val="left"/>
+        <w:rPr>
+          <w:rFonts w:ascii="Courier" w:hAnsi="Courier"/>
+          <w:sz w:val="18"/>
+          <w:szCs w:val="18"/>
+        </w:rPr>
+      </w:pPr>
+    </w:p>
+    <w:p>
+      <w:pPr>
+        <w:jc w:val="left"/>
+        <w:rPr>
+          <w:rFonts w:ascii="Courier" w:hAnsi="Courier"/>
+          <w:sz w:val="18"/>
+          <w:szCs w:val="18"/>
+        </w:rPr>
+      </w:pPr>
+      <w:r>
+        <w:rPr>
+          <w:rFonts w:ascii="Courier" w:hAnsi="Courier"/>
+          <w:sz w:val="18"/>
+          <w:szCs w:val="18"/>
+        </w:rPr>
+        <w:t>obsfiles_posA_wide = ['Offset_14_HIP85871</w:t>
+      </w:r>
+      <w:r>
+        <w:rPr>
+          <w:rFonts w:ascii="Courier" w:hAnsi="Courier"/>
+          <w:sz w:val="18"/>
+          <w:szCs w:val="18"/>
+        </w:rPr>
+        <w:t>_PosA</w:t>
+      </w:r>
+      <w:r>
+        <w:rPr>
+          <w:rFonts w:ascii="Courier" w:hAnsi="Courier"/>
+          <w:sz w:val="18"/>
+          <w:szCs w:val="18"/>
+        </w:rPr>
+        <w:t>.txt','Offset_21_HIP85871</w:t>
+      </w:r>
+      <w:r>
+        <w:rPr>
+          <w:rFonts w:ascii="Courier" w:hAnsi="Courier"/>
+          <w:sz w:val="18"/>
+          <w:szCs w:val="18"/>
+        </w:rPr>
+        <w:t>_PosA</w:t>
+      </w:r>
+      <w:r>
+        <w:rPr>
+          <w:rFonts w:ascii="Courier" w:hAnsi="Courier"/>
+          <w:sz w:val="18"/>
+          <w:szCs w:val="18"/>
+        </w:rPr>
+        <w:t>.txt']</w:t>
+      </w:r>
+    </w:p>
+    <w:p>
+      <w:pPr>
+        <w:jc w:val="left"/>
+        <w:rPr>
+          <w:rFonts w:ascii="Courier" w:hAnsi="Courier"/>
+          <w:sz w:val="18"/>
+          <w:szCs w:val="18"/>
+        </w:rPr>
+      </w:pPr>
+      <w:r>
+        <w:rPr>
+          <w:rFonts w:ascii="Courier" w:hAnsi="Courier"/>
+          <w:sz w:val="18"/>
+          <w:szCs w:val="18"/>
+        </w:rPr>
+        <w:t>targetAwide = "HIP85871_posA_wide"</w:t>
+      </w:r>
+    </w:p>
+    <w:p>
+      <w:pPr>
+        <w:rPr>
+          <w:rFonts w:ascii="Courier" w:hAnsi="Courier"/>
+          <w:sz w:val="18"/>
+          <w:szCs w:val="18"/>
+        </w:rPr>
+      </w:pPr>
+    </w:p>
+    <w:p>
+      <w:r>
+        <w:t>Files -21_PosC and -7_PosC are the A and B positions for the C pointing, files 7 and 21 are the A and B positions for the A pointing. For the wise slits, file 7_PosC is used as a sky (B) for the -14_PosC position, and file 21_PosA is used as a sky for the 14_PosA position. The target keywords must also be specified to avoid accidental overwrite of intermediate files.</w:t>
+      </w:r>
+    </w:p>
+    <w:p/>
+    <w:p>
+      <w:r>
+        <w:t>For files obtained after June 10, 2015, the same section would look like this:</w:t>
+      </w:r>
+    </w:p>
+    <w:p/>
+    <w:p/>
+    <w:p/>
+    <w:p>
+      <w:pPr>
+        <w:jc w:val="left"/>
+        <w:rPr>
+          <w:rFonts w:ascii="Courier" w:hAnsi="Courier"/>
+          <w:sz w:val="18"/>
+          <w:szCs w:val="18"/>
+        </w:rPr>
+      </w:pPr>
+      <w:r>
+        <w:rPr>
+          <w:rFonts w:ascii="Courier" w:hAnsi="Courier"/>
+          <w:sz w:val="18"/>
+          <w:szCs w:val="18"/>
+        </w:rPr>
+        <w:t>obsfiles_posC_narrow = ['Offset_7_FS134_posC.txt','Offset_-7_FS134_PosC.txt']</w:t>
+      </w:r>
+    </w:p>
+    <w:p>
+      <w:pPr>
+        <w:jc w:val="left"/>
+        <w:rPr>
+          <w:rFonts w:ascii="Courier" w:hAnsi="Courier"/>
+          <w:sz w:val="18"/>
+          <w:szCs w:val="18"/>
+        </w:rPr>
+      </w:pPr>
+      <w:r>
+        <w:rPr>
+          <w:rFonts w:ascii="Courier" w:hAnsi="Courier"/>
+          <w:sz w:val="18"/>
+          <w:szCs w:val="18"/>
+        </w:rPr>
+        <w:t>targetCnarrow = "FS134_posC_narrow"</w:t>
+      </w:r>
+    </w:p>
+    <w:p>
+      <w:pPr>
+        <w:jc w:val="left"/>
+        <w:rPr>
+          <w:rFonts w:ascii="Courier" w:hAnsi="Courier"/>
+          <w:sz w:val="18"/>
+          <w:szCs w:val="18"/>
+        </w:rPr>
+      </w:pPr>
+      <w:r>
+        <w:rPr>
+          <w:rFonts w:ascii="Courier" w:hAnsi="Courier"/>
+          <w:sz w:val="18"/>
+          <w:szCs w:val="18"/>
+        </w:rPr>
+        <w:t>obsfiles_posA_narrow = ['Offset_7_FS134_posA.txt','Offset_-7_FS134_PosA.txt']</w:t>
+      </w:r>
+    </w:p>
+    <w:p>
+      <w:pPr>
+        <w:jc w:val="left"/>
+        <w:rPr>
+          <w:rFonts w:ascii="Courier" w:hAnsi="Courier"/>
+          <w:sz w:val="18"/>
+          <w:szCs w:val="18"/>
+        </w:rPr>
+      </w:pPr>
+      <w:r>
+        <w:rPr>
+          <w:rFonts w:ascii="Courier" w:hAnsi="Courier"/>
+          <w:sz w:val="18"/>
+          <w:szCs w:val="18"/>
+        </w:rPr>
+        <w:t>targetAnarrow = "FS134_posA_narrow"</w:t>
+      </w:r>
+    </w:p>
+    <w:p>
+      <w:pPr>
+        <w:jc w:val="left"/>
+        <w:rPr>
+          <w:rFonts w:ascii="Courier" w:hAnsi="Courier"/>
+          <w:sz w:val="18"/>
+          <w:szCs w:val="18"/>
+        </w:rPr>
+      </w:pPr>
+      <w:r>
+        <w:rPr>
+          <w:rFonts w:ascii="Courier" w:hAnsi="Courier"/>
+          <w:sz w:val="18"/>
+          <w:szCs w:val="18"/>
+        </w:rPr>
+        <w:t>obsfiles_posC_wide = ['Offset_0_FS134_posC.txt','Offset_-7_FS134_PosC.txt']</w:t>
+      </w:r>
+    </w:p>
+    <w:p>
+      <w:pPr>
+        <w:jc w:val="left"/>
+        <w:rPr>
+          <w:rFonts w:ascii="Courier" w:hAnsi="Courier"/>
+          <w:sz w:val="18"/>
+          <w:szCs w:val="18"/>
+        </w:rPr>
+      </w:pPr>
+      <w:r>
+        <w:rPr>
+          <w:rFonts w:ascii="Courier" w:hAnsi="Courier"/>
+          <w:sz w:val="18"/>
+          <w:szCs w:val="18"/>
+        </w:rPr>
+        <w:t>targetCwide = "FS134_posC_wide"</w:t>
+      </w:r>
+    </w:p>
+    <w:p>
+      <w:pPr>
+        <w:jc w:val="left"/>
+        <w:rPr>
+          <w:rFonts w:ascii="Courier" w:hAnsi="Courier"/>
+          <w:sz w:val="18"/>
+          <w:szCs w:val="18"/>
+        </w:rPr>
+      </w:pPr>
+      <w:r>
+        <w:rPr>
+          <w:rFonts w:ascii="Courier" w:hAnsi="Courier"/>
+          <w:sz w:val="18"/>
+          <w:szCs w:val="18"/>
+        </w:rPr>
+        <w:t>obsfiles_posA_wide = ['Offset_0_FS134_posA.txt','Offset_-7_FS134_PosA.txt']</w:t>
+      </w:r>
+    </w:p>
+    <w:p>
+      <w:pPr>
+        <w:jc w:val="left"/>
+        <w:rPr>
+          <w:rFonts w:ascii="Courier" w:hAnsi="Courier"/>
+          <w:sz w:val="18"/>
+          <w:szCs w:val="18"/>
+        </w:rPr>
+      </w:pPr>
+      <w:r>
+        <w:rPr>
+          <w:rFonts w:ascii="Courier" w:hAnsi="Courier"/>
+          <w:sz w:val="18"/>
+          <w:szCs w:val="18"/>
+        </w:rPr>
+        <w:t>targetAwide = "FS134_posA_wide"</w:t>
+      </w:r>
+    </w:p>
+    <w:p>
+      <w:pPr>
+        <w:jc w:val="left"/>
+        <w:rPr>
+          <w:rFonts w:ascii="Courier" w:hAnsi="Courier"/>
+          <w:sz w:val="18"/>
+          <w:szCs w:val="18"/>
+        </w:rPr>
+      </w:pPr>
+    </w:p>
+    <w:p>
+      <w:pPr>
+        <w:jc w:val="left"/>
+        <w:rPr>
+          <w:rFonts w:ascii="Courier" w:hAnsi="Courier"/>
+          <w:sz w:val="18"/>
+          <w:szCs w:val="18"/>
+        </w:rPr>
+      </w:pPr>
+    </w:p>
+    <w:p>
+      <w:pPr>
+        <w:jc w:val="left"/>
+        <w:rPr>
+          <w:rFonts w:ascii="Courier" w:hAnsi="Courier"/>
+          <w:sz w:val="18"/>
+          <w:szCs w:val="18"/>
+        </w:rPr>
+      </w:pPr>
+    </w:p>
+    <w:p>
+      <w:pPr>
+        <w:jc w:val="left"/>
+      </w:pPr>
+      <w:r>
+        <w:t>The first step is to produce a flat field.</w:t>
+      </w:r>
+    </w:p>
+    <w:p>
+      <w:pPr>
+        <w:jc w:val="left"/>
+      </w:pPr>
+    </w:p>
+    <w:p>
+      <w:pPr>
+        <w:jc w:val="left"/>
+        <w:rPr>
+          <w:rFonts w:ascii="Courier" w:hAnsi="Courier"/>
+          <w:sz w:val="18"/>
+          <w:szCs w:val="18"/>
+        </w:rPr>
+      </w:pPr>
+      <w:r>
+        <w:rPr>
+          <w:rFonts w:ascii="Courier" w:hAnsi="Courier"/>
+          <w:sz w:val="18"/>
+          <w:szCs w:val="18"/>
+        </w:rPr>
+        <w:t>Flats.handle_flats('Flat.txt', maskname, band, flatops, longslit = longslit)</w:t>
+      </w:r>
+    </w:p>
+    <w:p>
+      <w:pPr>
+        <w:jc w:val="left"/>
+        <w:rPr>
+          <w:rFonts w:ascii="Courier" w:hAnsi="Courier"/>
+          <w:sz w:val="18"/>
+          <w:szCs w:val="18"/>
+        </w:rPr>
+      </w:pPr>
+      <w:r>
+        <w:rPr>
+          <w:rFonts w:ascii="Courier" w:hAnsi="Courier"/>
+          <w:sz w:val="18"/>
+          <w:szCs w:val="18"/>
+        </w:rPr>
+        <w:t>or</w:t>
+      </w:r>
+    </w:p>
+    <w:p>
+      <w:pPr>
+        <w:jc w:val="left"/>
+        <w:rPr>
+          <w:rFonts w:ascii="Courier" w:hAnsi="Courier"/>
+          <w:sz w:val="18"/>
+          <w:szCs w:val="18"/>
+        </w:rPr>
+      </w:pPr>
+      <w:r>
+        <w:rPr>
+          <w:rFonts w:ascii="Courier" w:hAnsi="Courier"/>
+          <w:sz w:val="18"/>
+          <w:szCs w:val="18"/>
+        </w:rPr>
+        <w:t>Flats.handle_flats('Flat.txt', maskname, band, flatops,lampOffList='FlatThermal.txt', longslit=longslit)</w:t>
+      </w:r>
+    </w:p>
+    <w:p>
+      <w:pPr>
+        <w:jc w:val="left"/>
+        <w:rPr>
+          <w:rFonts w:ascii="Courier" w:hAnsi="Courier"/>
+          <w:sz w:val="18"/>
+          <w:szCs w:val="18"/>
+        </w:rPr>
+      </w:pPr>
+    </w:p>
+    <w:p>
+      <w:r>
+        <w:t>Using argon (or neon) lines, we can now produce a wavelength calibration.</w:t>
+      </w:r>
+    </w:p>
+    <w:p/>
+    <w:p>
+      <w:pPr>
+        <w:jc w:val="left"/>
+        <w:rPr>
+          <w:rFonts w:ascii="Courier" w:hAnsi="Courier"/>
+          <w:sz w:val="18"/>
+          <w:szCs w:val="18"/>
+        </w:rPr>
+      </w:pPr>
+      <w:r>
+        <w:rPr>
+          <w:rFonts w:ascii="Courier" w:hAnsi="Courier"/>
+          <w:sz w:val="18"/>
+          <w:szCs w:val="18"/>
+        </w:rPr>
+        <w:t>Wavelength.imcombine(argon, maskname, band, waveops)</w:t>
+      </w:r>
+    </w:p>
+    <w:p>
+      <w:pPr>
+        <w:jc w:val="left"/>
+        <w:rPr>
+          <w:rFonts w:ascii="Courier" w:hAnsi="Courier"/>
+          <w:sz w:val="18"/>
+          <w:szCs w:val="18"/>
+        </w:rPr>
+      </w:pPr>
+      <w:r>
+        <w:rPr>
+          <w:rFonts w:ascii="Courier" w:hAnsi="Courier"/>
+          <w:sz w:val="18"/>
+          <w:szCs w:val="18"/>
+        </w:rPr>
+        <w:t>Wavelength.fit_lambda_interactively(maskname, band, argon, waveops, longslit=longslit, argon=True)</w:t>
+      </w:r>
+    </w:p>
+    <w:p>
+      <w:pPr>
+        <w:jc w:val="left"/>
+        <w:rPr>
+          <w:rFonts w:ascii="Courier" w:hAnsi="Courier"/>
+          <w:sz w:val="18"/>
+          <w:szCs w:val="18"/>
+        </w:rPr>
+      </w:pPr>
+      <w:r>
+        <w:rPr>
+          <w:rFonts w:ascii="Courier" w:hAnsi="Courier"/>
+          <w:sz w:val="18"/>
+          <w:szCs w:val="18"/>
+        </w:rPr>
+        <w:t>Wavelength.fit_lambda(maskname, band, argon, argon, waveops, longslit=longslit)</w:t>
+      </w:r>
+    </w:p>
+    <w:p>
+      <w:pPr>
+        <w:jc w:val="left"/>
+        <w:rPr>
+          <w:rFonts w:ascii="Courier" w:hAnsi="Courier"/>
+          <w:sz w:val="18"/>
+          <w:szCs w:val="18"/>
+        </w:rPr>
+      </w:pPr>
+      <w:r>
+        <w:rPr>
+          <w:rFonts w:ascii="Courier" w:hAnsi="Courier"/>
+          <w:sz w:val="18"/>
+          <w:szCs w:val="18"/>
+        </w:rPr>
+        <w:t>Wavelength.apply_lambda_simple(maskname, band, argon, waveops, longslit=longslit, smooth=True)</w:t>
+      </w:r>
+    </w:p>
+    <w:p>
+      <w:pPr>
+        <w:jc w:val="left"/>
+        <w:rPr>
+          <w:rFonts w:ascii="Courier" w:hAnsi="Courier"/>
+          <w:sz w:val="18"/>
+          <w:szCs w:val="18"/>
+        </w:rPr>
+      </w:pPr>
+    </w:p>
+    <w:p>
+      <w:r>
+        <w:t>While using the interactive fitting, note that there are two slits to fit.</w:t>
+      </w:r>
+    </w:p>
+    <w:p/>
+    <w:p>
+      <w:r>
+        <w:t xml:space="preserve">The next section of the driver reduces the narrow slits. The optional line </w:t>
+      </w:r>
+    </w:p>
+    <w:p>
+      <w:pPr>
+        <w:jc w:val="left"/>
+        <w:rPr>
+          <w:rFonts w:ascii="Courier" w:hAnsi="Courier"/>
+        </w:rPr>
+      </w:pPr>
+      <w:r>
+        <w:rPr>
+          <w:rFonts w:ascii="Courier" w:hAnsi="Courier"/>
+        </w:rPr>
+        <w:t>IO.fix_long2pos_headers(obsfiles)</w:t>
+      </w:r>
+    </w:p>
+    <w:p>
+      <w:r>
+        <w:t>is ONLY necessary if your observations were taken before June 10, 2015.</w:t>
+      </w:r>
+      <w:r>
+        <w:t xml:space="preserve"> It is safe to leave this line on for a second run: the script will not modify the same files twice.</w:t>
+      </w:r>
+    </w:p>
+    <w:p/>
+    <w:p>
+      <w:r>
+        <w:t xml:space="preserve">Rememeber to update the </w:t>
+      </w:r>
+      <w:r>
+        <w:t>lambda_solution_wave_stack file: you can update this in the variable wavelength_file, which will be used by the following instructions.</w:t>
+      </w:r>
+    </w:p>
+    <w:p>
+      <w:r>
+        <w:t xml:space="preserve"> The driver contains instructions on how to perform background subtraction and finally rectification, in a similar way as for a normal mask.</w:t>
+      </w:r>
+    </w:p>
+    <w:p/>
+    <w:p>
+      <w:r>
+        <w:t>The resulting files are the same as in the standard reduction, but the main results are contained in:</w:t>
+      </w:r>
+    </w:p>
+    <w:p>
+      <w:r>
+        <w:t>{object}_posA_narrow_{filter}_eps.fits</w:t>
+      </w:r>
+    </w:p>
+    <w:p>
+      <w:r>
+        <w:t xml:space="preserve"> and </w:t>
+      </w:r>
+    </w:p>
+    <w:p>
+      <w:r>
+        <w:t>{object}_posC_narrow_{filter}_eps.fits</w:t>
+      </w:r>
+    </w:p>
+    <w:p/>
+    <w:p/>
+    <w:p>
+      <w:r>
+        <w:t>For the wide slits, since there is no AB pattern, we use the sky provided by one of the observations in the narrow slits, and we do not perform the final rectification.</w:t>
+      </w:r>
+    </w:p>
+    <w:p>
+      <w:r>
+        <w:t>In this case the final science results are contained in:</w:t>
+      </w:r>
+    </w:p>
+    <w:p/>
+    <w:p>
+      <w:r>
+        <w:t>bsub_{object}_posC_wide_{filter}_A-B.fits</w:t>
+      </w:r>
+    </w:p>
+    <w:p>
+      <w:r>
+        <w:t>and</w:t>
+      </w:r>
+    </w:p>
+    <w:p>
+      <w:r>
+        <w:t>bsub_{object}_posA_wide_{filter}_A-B.fits</w:t>
+      </w:r>
+    </w:p>
+    <w:p/>
+    <w:p/>
+    <w:p/>
+    <w:p>
+      <w:pPr>
+        <w:pStyle w:val="Heading1"/>
+      </w:pPr>
+      <w:r>
         <w:t>Longslit Reductions</w:t>
       </w:r>
     </w:p>
@@ -9833,7 +10911,10 @@
         </w:numPr>
       </w:pPr>
       <w:r>
-        <w:t>cp ~/mosdrp/drivers/Driver_Longslit.py .</w:t>
+        <w:t>cp ~/mosdrp/drivers/Longslit_driver</w:t>
+      </w:r>
+      <w:r>
+        <w:t>.py .</w:t>
       </w:r>
     </w:p>
     <w:p>
@@ -9860,6 +10941,18 @@
         </w:numPr>
       </w:pPr>
       <w:r>
+        <w:t>Note that mospy handle generates separate offset files for each of your targets, using the target name, but does NOT separate repeated observations of the same targets at different times of the night.</w:t>
+      </w:r>
+    </w:p>
+    <w:p>
+      <w:pPr>
+        <w:pStyle w:val="ListParagraph"/>
+        <w:numPr>
+          <w:ilvl w:val="0"/>
+          <w:numId w:val="20"/>
+        </w:numPr>
+      </w:pPr>
+      <w:r>
         <w:t>edit Driver_Longslit.py</w:t>
       </w:r>
     </w:p>
@@ -9872,7 +10965,10 @@
         </w:numPr>
       </w:pPr>
       <w:r>
-        <w:t>Change band = ‘FILL’ to the band</w:t>
+        <w:t>Examine a longslit image (see figure below) and adjust ‘yrange’: [709, 1350] to the vertical range</w:t>
+      </w:r>
+      <w:r>
+        <w:t xml:space="preserve"> covered by the slit</w:t>
       </w:r>
     </w:p>
     <w:p>
@@ -9884,7 +10980,31 @@
         </w:numPr>
       </w:pPr>
       <w:r>
-        <w:t>Examine a longslit image (see figure below) and adjust ‘yrange’: [709, 1350] to the vertical range</w:t>
+        <w:t>From the same examined longslit, select ‘row_positio</w:t>
+      </w:r>
+      <w:r>
+        <w:t>n’ so that it is uncontaminated by the spectrum.</w:t>
+      </w:r>
+      <w:r>
+        <w:t xml:space="preserve"> See </w:t>
+      </w:r>
+      <w:r>
+        <w:fldChar w:fldCharType="begin"/>
+      </w:r>
+      <w:r>
+        <w:instrText xml:space="preserve"> REF _Ref255737862 \h </w:instrText>
+      </w:r>
+      <w:r>
+        <w:fldChar w:fldCharType="separate"/>
+      </w:r>
+      <w:r>
+        <w:t>Figure 1</w:t>
+      </w:r>
+      <w:r>
+        <w:fldChar w:fldCharType="end"/>
+      </w:r>
+      <w:r>
+        <w:t>.</w:t>
       </w:r>
     </w:p>
     <w:p>
@@ -9896,28 +11016,7 @@
         </w:numPr>
       </w:pPr>
       <w:r>
-        <w:t>From the same examined longslit, select ‘row_positio</w:t>
-      </w:r>
-      <w:r>
-        <w:t xml:space="preserve">n’ so that it is uncontaminated. See </w:t>
-      </w:r>
-      <w:r>
-        <w:fldChar w:fldCharType="begin"/>
-      </w:r>
-      <w:r>
-        <w:instrText xml:space="preserve"> REF _Ref255737862 \h </w:instrText>
-      </w:r>
-      <w:r>
-        <w:fldChar w:fldCharType="separate"/>
-      </w:r>
-      <w:r>
-        <w:t>Figure 1</w:t>
-      </w:r>
-      <w:r>
-        <w:fldChar w:fldCharType="end"/>
-      </w:r>
-      <w:r>
-        <w:t>.</w:t>
+        <w:t>make sure that ‘mode’:’longslit’ is specified in the longslit variable</w:t>
       </w:r>
     </w:p>
     <w:p>
@@ -9950,6 +11049,7 @@
         <w:t>.</w:t>
       </w:r>
     </w:p>
+    <w:p/>
     <w:p>
       <w:pPr>
         <w:pStyle w:val="ListParagraph"/>
@@ -9959,18 +11059,6 @@
         </w:numPr>
       </w:pPr>
       <w:r>
-        <w:t>Decide if you want to use Neon or sky lines for the wavelength solution.</w:t>
-      </w:r>
-    </w:p>
-    <w:p>
-      <w:pPr>
-        <w:pStyle w:val="ListParagraph"/>
-        <w:numPr>
-          <w:ilvl w:val="0"/>
-          <w:numId w:val="20"/>
-        </w:numPr>
-      </w:pPr>
-      <w:r>
         <w:t>For each step in a section, uncomment the necessary line and run mosdrp on the Driver file. Once the apply_lambda_simple step is complete, fill in the ‘lambda_solution_wave_stack_...’ line with the correct wave stack file.</w:t>
       </w:r>
     </w:p>
@@ -9987,7 +11075,10 @@
     </w:p>
     <w:p>
       <w:r>
-        <w:t xml:space="preserve">You now have two options based on the results. If the night sky lines are not bright enough to identify in the interactive step you should use arclamps. In the following instructions, replace wavefiles with ‘Ne.txt’. </w:t>
+        <w:t>You now have two options based on the results. If the night sky lines are not bright enough to identify in the interactive step you should use arclamps. In the following instructions, r</w:t>
+      </w:r>
+      <w:r>
+        <w:t>eplace wavefiles with ‘Ne.txt’ or ‘Ar.txt’ and specify neon=True or argon=True.</w:t>
       </w:r>
     </w:p>
     <w:p>
@@ -10013,7 +11104,7 @@
                     </pic:cNvPicPr>
                   </pic:nvPicPr>
                   <pic:blipFill>
-                    <a:blip r:embed="rId22">
+                    <a:blip r:embed="rId23">
                       <a:extLst>
                         <a:ext uri="{28A0092B-C50C-407E-A947-70E740481C1C}">
                           <a14:useLocalDpi xmlns:a14="http://schemas.microsoft.com/office/drawing/2010/main" val="0"/>
@@ -10099,7 +11190,7 @@
                     </pic:cNvPicPr>
                   </pic:nvPicPr>
                   <pic:blipFill>
-                    <a:blip r:embed="rId23">
+                    <a:blip r:embed="rId24">
                       <a:extLst>
                         <a:ext uri="{28A0092B-C50C-407E-A947-70E740481C1C}">
                           <a14:useLocalDpi xmlns:a14="http://schemas.microsoft.com/office/drawing/2010/main" val="0"/>
@@ -10162,6 +11253,9 @@
       <w:r>
         <w:t>. Notice that pixel 991 is selected as the row to perform the initial wavelength solution on. In Figure 2, this is the equivalent of 1127.</w:t>
       </w:r>
+      <w:r>
+        <w:t xml:space="preserve">  OLD FIGURE. MODIFY</w:t>
+      </w:r>
     </w:p>
     <w:p>
       <w:pPr>
@@ -10207,7 +11301,7 @@
                     </pic:cNvPicPr>
                   </pic:nvPicPr>
                   <pic:blipFill>
-                    <a:blip r:embed="rId24">
+                    <a:blip r:embed="rId25">
                       <a:extLst>
                         <a:ext uri="{28A0092B-C50C-407E-A947-70E740481C1C}">
                           <a14:useLocalDpi xmlns:a14="http://schemas.microsoft.com/office/drawing/2010/main" val="0"/>
@@ -10384,7 +11478,7 @@
                     </pic:cNvPicPr>
                   </pic:nvPicPr>
                   <pic:blipFill>
-                    <a:blip r:embed="rId25">
+                    <a:blip r:embed="rId26">
                       <a:extLst>
                         <a:ext uri="{28A0092B-C50C-407E-A947-70E740481C1C}">
                           <a14:useLocalDpi xmlns:a14="http://schemas.microsoft.com/office/drawing/2010/main" val="0"/>
@@ -10440,8 +11534,8 @@
       </w:r>
     </w:p>
     <w:sectPr>
-      <w:footerReference w:type="even" r:id="rId26"/>
-      <w:footerReference w:type="default" r:id="rId27"/>
+      <w:footerReference w:type="even" r:id="rId27"/>
+      <w:footerReference w:type="default" r:id="rId28"/>
       <w:type w:val="nextColumn"/>
       <w:pgSz w:w="11906" w:h="16838" w:code="9"/>
       <w:pgMar w:top="2218" w:right="2275" w:bottom="2218" w:left="2275" w:header="1699" w:footer="1699" w:gutter="0"/>
@@ -12217,6 +13311,119 @@
     </w:lvl>
   </w:abstractNum>
   <w:abstractNum w:abstractNumId="25">
+    <w:nsid w:val="42BA0C29"/>
+    <w:multiLevelType w:val="hybridMultilevel"/>
+    <w:tmpl w:val="54629994"/>
+    <w:lvl w:ilvl="0" w:tplc="04090001">
+      <w:start w:val="1"/>
+      <w:numFmt w:val="bullet"/>
+      <w:lvlText w:val=""/>
+      <w:lvlJc w:val="left"/>
+      <w:pPr>
+        <w:ind w:left="1066" w:hanging="360"/>
+      </w:pPr>
+      <w:rPr>
+        <w:rFonts w:ascii="Symbol" w:hAnsi="Symbol" w:hint="default"/>
+      </w:rPr>
+    </w:lvl>
+    <w:lvl w:ilvl="1" w:tplc="04090003" w:tentative="1">
+      <w:start w:val="1"/>
+      <w:numFmt w:val="bullet"/>
+      <w:lvlText w:val="o"/>
+      <w:lvlJc w:val="left"/>
+      <w:pPr>
+        <w:ind w:left="1786" w:hanging="360"/>
+      </w:pPr>
+      <w:rPr>
+        <w:rFonts w:ascii="Courier New" w:hAnsi="Courier New" w:hint="default"/>
+      </w:rPr>
+    </w:lvl>
+    <w:lvl w:ilvl="2" w:tplc="04090005" w:tentative="1">
+      <w:start w:val="1"/>
+      <w:numFmt w:val="bullet"/>
+      <w:lvlText w:val=""/>
+      <w:lvlJc w:val="left"/>
+      <w:pPr>
+        <w:ind w:left="2506" w:hanging="360"/>
+      </w:pPr>
+      <w:rPr>
+        <w:rFonts w:ascii="Wingdings" w:hAnsi="Wingdings" w:hint="default"/>
+      </w:rPr>
+    </w:lvl>
+    <w:lvl w:ilvl="3" w:tplc="04090001" w:tentative="1">
+      <w:start w:val="1"/>
+      <w:numFmt w:val="bullet"/>
+      <w:lvlText w:val=""/>
+      <w:lvlJc w:val="left"/>
+      <w:pPr>
+        <w:ind w:left="3226" w:hanging="360"/>
+      </w:pPr>
+      <w:rPr>
+        <w:rFonts w:ascii="Symbol" w:hAnsi="Symbol" w:hint="default"/>
+      </w:rPr>
+    </w:lvl>
+    <w:lvl w:ilvl="4" w:tplc="04090003" w:tentative="1">
+      <w:start w:val="1"/>
+      <w:numFmt w:val="bullet"/>
+      <w:lvlText w:val="o"/>
+      <w:lvlJc w:val="left"/>
+      <w:pPr>
+        <w:ind w:left="3946" w:hanging="360"/>
+      </w:pPr>
+      <w:rPr>
+        <w:rFonts w:ascii="Courier New" w:hAnsi="Courier New" w:hint="default"/>
+      </w:rPr>
+    </w:lvl>
+    <w:lvl w:ilvl="5" w:tplc="04090005" w:tentative="1">
+      <w:start w:val="1"/>
+      <w:numFmt w:val="bullet"/>
+      <w:lvlText w:val=""/>
+      <w:lvlJc w:val="left"/>
+      <w:pPr>
+        <w:ind w:left="4666" w:hanging="360"/>
+      </w:pPr>
+      <w:rPr>
+        <w:rFonts w:ascii="Wingdings" w:hAnsi="Wingdings" w:hint="default"/>
+      </w:rPr>
+    </w:lvl>
+    <w:lvl w:ilvl="6" w:tplc="04090001" w:tentative="1">
+      <w:start w:val="1"/>
+      <w:numFmt w:val="bullet"/>
+      <w:lvlText w:val=""/>
+      <w:lvlJc w:val="left"/>
+      <w:pPr>
+        <w:ind w:left="5386" w:hanging="360"/>
+      </w:pPr>
+      <w:rPr>
+        <w:rFonts w:ascii="Symbol" w:hAnsi="Symbol" w:hint="default"/>
+      </w:rPr>
+    </w:lvl>
+    <w:lvl w:ilvl="7" w:tplc="04090003" w:tentative="1">
+      <w:start w:val="1"/>
+      <w:numFmt w:val="bullet"/>
+      <w:lvlText w:val="o"/>
+      <w:lvlJc w:val="left"/>
+      <w:pPr>
+        <w:ind w:left="6106" w:hanging="360"/>
+      </w:pPr>
+      <w:rPr>
+        <w:rFonts w:ascii="Courier New" w:hAnsi="Courier New" w:hint="default"/>
+      </w:rPr>
+    </w:lvl>
+    <w:lvl w:ilvl="8" w:tplc="04090005" w:tentative="1">
+      <w:start w:val="1"/>
+      <w:numFmt w:val="bullet"/>
+      <w:lvlText w:val=""/>
+      <w:lvlJc w:val="left"/>
+      <w:pPr>
+        <w:ind w:left="6826" w:hanging="360"/>
+      </w:pPr>
+      <w:rPr>
+        <w:rFonts w:ascii="Wingdings" w:hAnsi="Wingdings" w:hint="default"/>
+      </w:rPr>
+    </w:lvl>
+  </w:abstractNum>
+  <w:abstractNum w:abstractNumId="26">
     <w:nsid w:val="45E47A78"/>
     <w:multiLevelType w:val="hybridMultilevel"/>
     <w:tmpl w:val="2B7803C8"/>
@@ -12329,7 +13536,7 @@
       </w:rPr>
     </w:lvl>
   </w:abstractNum>
-  <w:abstractNum w:abstractNumId="26">
+  <w:abstractNum w:abstractNumId="27">
     <w:nsid w:val="490809BE"/>
     <w:multiLevelType w:val="hybridMultilevel"/>
     <w:tmpl w:val="C414BFAE"/>
@@ -12442,7 +13649,7 @@
       </w:rPr>
     </w:lvl>
   </w:abstractNum>
-  <w:abstractNum w:abstractNumId="27">
+  <w:abstractNum w:abstractNumId="28">
     <w:nsid w:val="493B2BD5"/>
     <w:multiLevelType w:val="multilevel"/>
     <w:tmpl w:val="29864F9C"/>
@@ -12528,7 +13735,7 @@
       </w:pPr>
     </w:lvl>
   </w:abstractNum>
-  <w:abstractNum w:abstractNumId="28">
+  <w:abstractNum w:abstractNumId="29">
     <w:nsid w:val="4AA13AE8"/>
     <w:multiLevelType w:val="hybridMultilevel"/>
     <w:tmpl w:val="18E69472"/>
@@ -12614,7 +13821,7 @@
       </w:pPr>
     </w:lvl>
   </w:abstractNum>
-  <w:abstractNum w:abstractNumId="29">
+  <w:abstractNum w:abstractNumId="30">
     <w:nsid w:val="5B004706"/>
     <w:multiLevelType w:val="multilevel"/>
     <w:tmpl w:val="04090027"/>
@@ -12700,7 +13907,7 @@
       </w:pPr>
     </w:lvl>
   </w:abstractNum>
-  <w:abstractNum w:abstractNumId="30">
+  <w:abstractNum w:abstractNumId="31">
     <w:nsid w:val="5F6C7427"/>
     <w:multiLevelType w:val="multilevel"/>
     <w:tmpl w:val="DD164E56"/>
@@ -12843,7 +14050,7 @@
       </w:rPr>
     </w:lvl>
   </w:abstractNum>
-  <w:abstractNum w:abstractNumId="31">
+  <w:abstractNum w:abstractNumId="32">
     <w:nsid w:val="63101E9B"/>
     <w:multiLevelType w:val="hybridMultilevel"/>
     <w:tmpl w:val="D4962DC6"/>
@@ -12929,7 +14136,7 @@
       </w:pPr>
     </w:lvl>
   </w:abstractNum>
-  <w:abstractNum w:abstractNumId="32">
+  <w:abstractNum w:abstractNumId="33">
     <w:nsid w:val="65B47FC8"/>
     <w:multiLevelType w:val="hybridMultilevel"/>
     <w:tmpl w:val="C8D65E66"/>
@@ -13042,7 +14249,7 @@
       </w:rPr>
     </w:lvl>
   </w:abstractNum>
-  <w:abstractNum w:abstractNumId="33">
+  <w:abstractNum w:abstractNumId="34">
     <w:nsid w:val="689B5045"/>
     <w:multiLevelType w:val="hybridMultilevel"/>
     <w:tmpl w:val="EA821D02"/>
@@ -13128,7 +14335,7 @@
       </w:pPr>
     </w:lvl>
   </w:abstractNum>
-  <w:abstractNum w:abstractNumId="34">
+  <w:abstractNum w:abstractNumId="35">
     <w:nsid w:val="6CEA2261"/>
     <w:multiLevelType w:val="hybridMultilevel"/>
     <w:tmpl w:val="574EE7FC"/>
@@ -13241,7 +14448,7 @@
       </w:rPr>
     </w:lvl>
   </w:abstractNum>
-  <w:abstractNum w:abstractNumId="35">
+  <w:abstractNum w:abstractNumId="36">
     <w:nsid w:val="6F8924CD"/>
     <w:multiLevelType w:val="hybridMultilevel"/>
     <w:tmpl w:val="1916E5E4"/>
@@ -13327,7 +14534,7 @@
       </w:pPr>
     </w:lvl>
   </w:abstractNum>
-  <w:abstractNum w:abstractNumId="36">
+  <w:abstractNum w:abstractNumId="37">
     <w:nsid w:val="6F9E5CAC"/>
     <w:multiLevelType w:val="multilevel"/>
     <w:tmpl w:val="E45E8E5C"/>
@@ -13467,7 +14674,7 @@
       </w:rPr>
     </w:lvl>
   </w:abstractNum>
-  <w:abstractNum w:abstractNumId="37">
+  <w:abstractNum w:abstractNumId="38">
     <w:nsid w:val="6FAE4109"/>
     <w:multiLevelType w:val="hybridMultilevel"/>
     <w:tmpl w:val="5F92CEEA"/>
@@ -13553,7 +14760,7 @@
       </w:pPr>
     </w:lvl>
   </w:abstractNum>
-  <w:abstractNum w:abstractNumId="38">
+  <w:abstractNum w:abstractNumId="39">
     <w:nsid w:val="75BC7B31"/>
     <w:multiLevelType w:val="hybridMultilevel"/>
     <w:tmpl w:val="8E9A2CA6"/>
@@ -13639,7 +14846,7 @@
       </w:pPr>
     </w:lvl>
   </w:abstractNum>
-  <w:abstractNum w:abstractNumId="39">
+  <w:abstractNum w:abstractNumId="40">
     <w:nsid w:val="7C243717"/>
     <w:multiLevelType w:val="hybridMultilevel"/>
     <w:tmpl w:val="245099F8"/>
@@ -13756,10 +14963,10 @@
     <w:abstractNumId w:val="19"/>
   </w:num>
   <w:num w:numId="2">
-    <w:abstractNumId w:val="30"/>
+    <w:abstractNumId w:val="31"/>
   </w:num>
   <w:num w:numId="3">
-    <w:abstractNumId w:val="36"/>
+    <w:abstractNumId w:val="37"/>
   </w:num>
   <w:num w:numId="4">
     <w:abstractNumId w:val="5"/>
@@ -13792,10 +14999,10 @@
     <w:abstractNumId w:val="0"/>
   </w:num>
   <w:num w:numId="14">
-    <w:abstractNumId w:val="26"/>
+    <w:abstractNumId w:val="27"/>
   </w:num>
   <w:num w:numId="15">
-    <w:abstractNumId w:val="28"/>
+    <w:abstractNumId w:val="29"/>
   </w:num>
   <w:num w:numId="16">
     <w:abstractNumId w:val="16"/>
@@ -13810,34 +15017,34 @@
     <w:abstractNumId w:val="22"/>
   </w:num>
   <w:num w:numId="20">
-    <w:abstractNumId w:val="35"/>
+    <w:abstractNumId w:val="36"/>
   </w:num>
   <w:num w:numId="21">
     <w:abstractNumId w:val="12"/>
   </w:num>
   <w:num w:numId="22">
-    <w:abstractNumId w:val="32"/>
+    <w:abstractNumId w:val="33"/>
   </w:num>
   <w:num w:numId="23">
     <w:abstractNumId w:val="20"/>
   </w:num>
   <w:num w:numId="24">
-    <w:abstractNumId w:val="38"/>
+    <w:abstractNumId w:val="39"/>
   </w:num>
   <w:num w:numId="25">
-    <w:abstractNumId w:val="29"/>
+    <w:abstractNumId w:val="30"/>
   </w:num>
   <w:num w:numId="26">
     <w:abstractNumId w:val="17"/>
   </w:num>
   <w:num w:numId="27">
-    <w:abstractNumId w:val="33"/>
+    <w:abstractNumId w:val="34"/>
   </w:num>
   <w:num w:numId="28">
     <w:abstractNumId w:val="21"/>
   </w:num>
   <w:num w:numId="29">
-    <w:abstractNumId w:val="37"/>
+    <w:abstractNumId w:val="38"/>
   </w:num>
   <w:num w:numId="30">
     <w:abstractNumId w:val="13"/>
@@ -13846,10 +15053,10 @@
     <w:abstractNumId w:val="10"/>
   </w:num>
   <w:num w:numId="32">
-    <w:abstractNumId w:val="27"/>
+    <w:abstractNumId w:val="28"/>
   </w:num>
   <w:num w:numId="33">
-    <w:abstractNumId w:val="31"/>
+    <w:abstractNumId w:val="32"/>
   </w:num>
   <w:num w:numId="34">
     <w:abstractNumId w:val="11"/>
@@ -13858,19 +15065,22 @@
     <w:abstractNumId w:val="14"/>
   </w:num>
   <w:num w:numId="36">
-    <w:abstractNumId w:val="25"/>
+    <w:abstractNumId w:val="26"/>
   </w:num>
   <w:num w:numId="37">
     <w:abstractNumId w:val="18"/>
   </w:num>
   <w:num w:numId="38">
-    <w:abstractNumId w:val="39"/>
+    <w:abstractNumId w:val="40"/>
   </w:num>
   <w:num w:numId="39">
     <w:abstractNumId w:val="24"/>
   </w:num>
   <w:num w:numId="40">
-    <w:abstractNumId w:val="34"/>
+    <w:abstractNumId w:val="35"/>
+  </w:num>
+  <w:num w:numId="41">
+    <w:abstractNumId w:val="25"/>
   </w:num>
 </w:numbering>
 </file>
@@ -15472,7 +16682,7 @@
 </file>
 
 <file path=customXml/itemProps1.xml><?xml version="1.0" encoding="utf-8"?>
-<ds:datastoreItem xmlns:ds="http://schemas.openxmlformats.org/officeDocument/2006/customXml" ds:itemID="{AF622BD1-1B42-8A4F-9A10-D68022E51867}">
+<ds:datastoreItem xmlns:ds="http://schemas.openxmlformats.org/officeDocument/2006/customXml" ds:itemID="{7C5A798B-A271-284E-8D52-368D795A8019}">
   <ds:schemaRefs>
     <ds:schemaRef ds:uri="http://schemas.openxmlformats.org/officeDocument/2006/bibliography"/>
   </ds:schemaRefs>

</xml_diff>

<commit_message>
New manual for 2015A
</commit_message>
<xml_diff>
--- a/MOSFIRE_DRP_Manual.docx
+++ b/MOSFIRE_DRP_Manual.docx
@@ -62,9 +62,21 @@
           <w:spacing w:val="0"/>
         </w:rPr>
       </w:pPr>
-      <w:r>
-        <w:t>June 18</w:t>
-      </w:r>
+      <w:ins w:id="0" w:author="Luca Rizzi" w:date="2015-08-27T10:34:00Z">
+        <w:r>
+          <w:t>August 1st</w:t>
+        </w:r>
+      </w:ins>
+      <w:del w:id="1" w:author="Luca Rizzi" w:date="2015-08-27T10:34:00Z">
+        <w:r>
+          <w:delText>June</w:delText>
+        </w:r>
+      </w:del>
+      <w:del w:id="2" w:author="Luca Rizzi" w:date="2015-08-27T10:33:00Z">
+        <w:r>
+          <w:delText xml:space="preserve"> 18</w:delText>
+        </w:r>
+      </w:del>
       <w:r>
         <w:t>, 201</w:t>
       </w:r>
@@ -77,15 +89,17 @@
         <w:pStyle w:val="Heading1"/>
       </w:pPr>
       <w:r>
-        <w:t>Changes in version 2.0</w:t>
-      </w:r>
-    </w:p>
-    <w:p>
-      <w:pPr>
-        <w:pStyle w:val="Firstparagraph"/>
-      </w:pPr>
-      <w:r>
-        <w:t>TBD</w:t>
+        <w:t>Changes in version 2015A</w:t>
+      </w:r>
+      <w:bookmarkStart w:id="3" w:name="_GoBack"/>
+      <w:bookmarkEnd w:id="3"/>
+    </w:p>
+    <w:p>
+      <w:pPr>
+        <w:pStyle w:val="Heading2"/>
+      </w:pPr>
+      <w:r>
+        <w:t>New features</w:t>
       </w:r>
     </w:p>
     <w:p>
@@ -97,7 +111,7 @@
         </w:numPr>
       </w:pPr>
       <w:r>
-        <w:t>Added ability to reduce long2pos and long2pos_specphot</w:t>
+        <w:t>Reduction of long2pos and long2pos_specphot</w:t>
       </w:r>
     </w:p>
     <w:p>
@@ -109,170 +123,174 @@
         </w:numPr>
       </w:pPr>
       <w:r>
-        <w:t>Added ability to reduce longslit data</w:t>
-      </w:r>
-    </w:p>
-    <w:p/>
-    <w:p/>
-    <w:p>
-      <w:pPr>
-        <w:pStyle w:val="Heading1"/>
-      </w:pPr>
-      <w:r>
-        <w:t>Changes</w:t>
-      </w:r>
-    </w:p>
-    <w:p>
-      <w:pPr>
-        <w:pStyle w:val="Firstparagraph"/>
-      </w:pPr>
-      <w:r>
-        <w:t xml:space="preserve">MAJOR </w:t>
-      </w:r>
-      <w:r>
-        <w:t xml:space="preserve">BUGFIXES: </w:t>
-      </w:r>
-    </w:p>
-    <w:p>
-      <w:pPr>
-        <w:pStyle w:val="Firstparagraph"/>
+        <w:t>Reduction of longslit data</w:t>
+      </w:r>
+    </w:p>
+    <w:p>
+      <w:pPr>
+        <w:pStyle w:val="ListParagraph"/>
         <w:numPr>
           <w:ilvl w:val="0"/>
-          <w:numId w:val="22"/>
+          <w:numId w:val="41"/>
         </w:numPr>
       </w:pPr>
       <w:r>
-        <w:t>Major bug with EPS and VAR files</w:t>
-      </w:r>
-      <w:r>
-        <w:t xml:space="preserve"> where values were off by factor of 2.</w:t>
-      </w:r>
-      <w:r>
-        <w:t xml:space="preserve">. </w:t>
-      </w:r>
-    </w:p>
-    <w:p>
-      <w:pPr>
-        <w:pStyle w:val="Firstparagraph"/>
+        <w:t>Automatic generation of driver file</w:t>
+      </w:r>
+    </w:p>
+    <w:p>
+      <w:pPr>
+        <w:pStyle w:val="ListParagraph"/>
         <w:numPr>
           <w:ilvl w:val="0"/>
-          <w:numId w:val="22"/>
+          <w:numId w:val="41"/>
         </w:numPr>
       </w:pPr>
       <w:r>
-        <w:t>Fixed some documentation issues in the *Driver.py files</w:t>
-      </w:r>
-      <w:r>
-        <w:t xml:space="preserve">. </w:t>
-      </w:r>
-      <w:r>
-        <w:t xml:space="preserve">The position of the object in the final rectified file should be good to within one pixel. </w:t>
-      </w:r>
-    </w:p>
-    <w:p>
-      <w:pPr>
-        <w:pStyle w:val="Firstparagraph"/>
+        <w:t>Logging and diagnostic information on screen and on disk</w:t>
+      </w:r>
+    </w:p>
+    <w:p>
+      <w:pPr>
+        <w:pStyle w:val="ListParagraph"/>
         <w:numPr>
           <w:ilvl w:val="0"/>
-          <w:numId w:val="22"/>
+          <w:numId w:val="41"/>
         </w:numPr>
       </w:pPr>
       <w:r>
-        <w:t xml:space="preserve">Corrected bug with Neon lamp and Argon lamps being misidentified. </w:t>
-      </w:r>
-    </w:p>
-    <w:p>
-      <w:pPr>
-        <w:pStyle w:val="Firstparagraph"/>
+        <w:t>Package-style installation as a Ureka sub-package</w:t>
+      </w:r>
+    </w:p>
+    <w:p>
+      <w:pPr>
+        <w:pStyle w:val="ListParagraph"/>
         <w:numPr>
           <w:ilvl w:val="0"/>
-          <w:numId w:val="22"/>
+          <w:numId w:val="41"/>
         </w:numPr>
       </w:pPr>
       <w:r>
-        <w:t xml:space="preserve">During longslit reductions the flat field is now applied to the reduced spectra. </w:t>
-      </w:r>
-    </w:p>
-    <w:p>
-      <w:pPr>
-        <w:pStyle w:val="Firstparagraph"/>
+        <w:t>Support for Ureka 1.5.1</w:t>
+      </w:r>
+    </w:p>
+    <w:p>
+      <w:pPr>
+        <w:pStyle w:val="Heading2"/>
+      </w:pPr>
+      <w:r>
+        <w:t>Improvements and bug fixes</w:t>
+      </w:r>
+    </w:p>
+    <w:p>
+      <w:pPr>
+        <w:pStyle w:val="ListParagraph"/>
         <w:numPr>
           <w:ilvl w:val="0"/>
-          <w:numId w:val="22"/>
+          <w:numId w:val="42"/>
         </w:numPr>
       </w:pPr>
       <w:r>
-        <w:t xml:space="preserve">During the interactive wavelength step the user presses \ to fit the spectrum. </w:t>
-      </w:r>
-    </w:p>
-    <w:p>
-      <w:pPr>
-        <w:pStyle w:val="Firstparagraph"/>
+        <w:t>Fix incorrect determination of the slit parameters which prevented the use of large slits</w:t>
+      </w:r>
+    </w:p>
+    <w:p>
+      <w:pPr>
+        <w:pStyle w:val="ListParagraph"/>
         <w:numPr>
           <w:ilvl w:val="0"/>
-          <w:numId w:val="22"/>
+          <w:numId w:val="42"/>
         </w:numPr>
       </w:pPr>
       <w:r>
-        <w:t>R</w:t>
-      </w:r>
-      <w:r>
-        <w:t xml:space="preserve">enaming </w:t>
-      </w:r>
-      <w:r>
-        <w:t xml:space="preserve">and unit changes in almost all </w:t>
-      </w:r>
-      <w:r>
-        <w:t xml:space="preserve">output files. Pipeline now writes itime files. </w:t>
-      </w:r>
-    </w:p>
-    <w:p>
-      <w:pPr>
-        <w:pStyle w:val="Firstparagraph"/>
+        <w:t>Fix incorrect determination of the average wavelength dispersion for the long2pos mode</w:t>
+      </w:r>
+    </w:p>
+    <w:p>
+      <w:pPr>
+        <w:pStyle w:val="ListParagraph"/>
         <w:numPr>
           <w:ilvl w:val="0"/>
-          <w:numId w:val="22"/>
+          <w:numId w:val="42"/>
         </w:numPr>
       </w:pPr>
       <w:r>
-        <w:t xml:space="preserve">Pipeline now has a work around in the case of vignetted slit (doesn’t destroy the rest of the reductions).  </w:t>
-      </w:r>
-    </w:p>
-    <w:p>
-      <w:pPr>
-        <w:pStyle w:val="Firstparagraph"/>
+        <w:t>Added ability of specifying the output name of the files</w:t>
+      </w:r>
+    </w:p>
+    <w:p>
+      <w:pPr>
+        <w:pStyle w:val="ListParagraph"/>
         <w:numPr>
           <w:ilvl w:val="0"/>
-          <w:numId w:val="22"/>
+          <w:numId w:val="42"/>
         </w:numPr>
       </w:pPr>
       <w:r>
-        <w:t>Comments are now in FITS headers.</w:t>
-      </w:r>
-    </w:p>
-    <w:p>
-      <w:pPr>
-        <w:ind w:firstLine="0"/>
-      </w:pPr>
-      <w:r>
-        <w:t xml:space="preserve">FEATURES: </w:t>
-      </w:r>
-      <w:r>
-        <w:t>Added ability to use a</w:t>
-      </w:r>
-      <w:r>
-        <w:t>rgon lamps</w:t>
-      </w:r>
-      <w:r>
-        <w:t xml:space="preserve">. </w:t>
-      </w:r>
-      <w:r>
-        <w:t xml:space="preserve">Added ability to specifiy the FITS extension.  </w:t>
-      </w:r>
-      <w:r>
-        <w:t>Can specifiy if longslit should use the pixel flat field.</w:t>
-      </w:r>
-    </w:p>
+        <w:t>Improved robustness of non-interactive wavelength solution, added possibilty of switching from interactive to non-interactive during the reduction, added k-sigma clipping of the sky or arc lines</w:t>
+      </w:r>
+    </w:p>
+    <w:p>
+      <w:pPr>
+        <w:pStyle w:val="ListParagraph"/>
+        <w:numPr>
+          <w:ilvl w:val="0"/>
+          <w:numId w:val="42"/>
+        </w:numPr>
+      </w:pPr>
+      <w:r>
+        <w:t>Fixed the problem with the interactive wavelength window not closing at the end of the fit</w:t>
+      </w:r>
+    </w:p>
+    <w:p>
+      <w:pPr>
+        <w:pStyle w:val="ListParagraph"/>
+        <w:numPr>
+          <w:ilvl w:val="0"/>
+          <w:numId w:val="42"/>
+        </w:numPr>
+      </w:pPr>
+      <w:r>
+        <w:t>Fixed the problem with the interactive fitting window showing up empty on the first fit (no need to use the x key to unzoom)</w:t>
+      </w:r>
+    </w:p>
+    <w:p>
+      <w:pPr>
+        <w:pStyle w:val="ListParagraph"/>
+        <w:numPr>
+          <w:ilvl w:val="0"/>
+          <w:numId w:val="42"/>
+        </w:numPr>
+      </w:pPr>
+      <w:r>
+        <w:t>Added procedure to fix the header of old images acquired with an outdated version of long2pos</w:t>
+      </w:r>
+    </w:p>
+    <w:p>
+      <w:pPr>
+        <w:pStyle w:val="ListParagraph"/>
+        <w:numPr>
+          <w:ilvl w:val="0"/>
+          <w:numId w:val="42"/>
+        </w:numPr>
+      </w:pPr>
+      <w:r>
+        <w:t>Disabled cosmic ray rejection for the case of less than 5 exposures</w:t>
+      </w:r>
+    </w:p>
+    <w:p>
+      <w:pPr>
+        <w:pStyle w:val="ListParagraph"/>
+        <w:numPr>
+          <w:ilvl w:val="0"/>
+          <w:numId w:val="42"/>
+        </w:numPr>
+      </w:pPr>
+      <w:r>
+        <w:t>There is no need to specify one of the observations in Rectify: Rectify will use the first of the files listed in the Offset files.</w:t>
+      </w:r>
+    </w:p>
+    <w:p/>
     <w:p>
       <w:pPr>
         <w:pStyle w:val="Heading1"/>
@@ -292,7 +310,11 @@
         <w:t xml:space="preserve">of the MOSFIRE data reduction pipeline on a unix-like computer. </w:t>
       </w:r>
       <w:r>
-        <w:t xml:space="preserve">Although primarily tested and developed on a Mac, the pipeline operates </w:t>
+        <w:t xml:space="preserve">Although primarily tested and </w:t>
+      </w:r>
+      <w:r>
+        <w:lastRenderedPageBreak/>
+        <w:t xml:space="preserve">developed on a Mac, the pipeline operates </w:t>
       </w:r>
       <w:r>
         <w:t xml:space="preserve">on </w:t>
@@ -318,7 +340,6 @@
     </w:p>
     <w:p>
       <w:r>
-        <w:lastRenderedPageBreak/>
         <w:t xml:space="preserve">The MOSFIRE spectrograph data reduction pipeline was architected by the MOSFIRE commissioning team and written by Nick Konidaris with extensive checking and feedback from Chuck Steidel and other MOSFIRE team members. The pipeline is maintained on an online code repository </w:t>
       </w:r>
       <w:hyperlink r:id="rId9" w:history="1">
@@ -348,6 +369,388 @@
     <w:p>
       <w:pPr>
         <w:pStyle w:val="Firstparagraph"/>
+      </w:pPr>
+      <w:r>
+        <w:t>As of version 2015A, the pipeline can be installed as Ureka package. If you prefer to use this installation procedure, download the pipeline tar file and unpack it. Then execute:</w:t>
+      </w:r>
+    </w:p>
+    <w:p/>
+    <w:p>
+      <w:pPr>
+        <w:rPr>
+          <w:rFonts w:ascii="Courier New" w:hAnsi="Courier New" w:cs="Courier New"/>
+          <w:rPrChange w:id="4" w:author="Tuan Do" w:date="2015-08-04T20:50:00Z">
+            <w:rPr/>
+          </w:rPrChange>
+        </w:rPr>
+      </w:pPr>
+      <w:r>
+        <w:rPr>
+          <w:rFonts w:ascii="Courier New" w:hAnsi="Courier New" w:cs="Courier New"/>
+          <w:rPrChange w:id="5" w:author="Tuan Do" w:date="2015-08-04T20:50:00Z">
+            <w:rPr/>
+          </w:rPrChange>
+        </w:rPr>
+        <w:t>ur_setup</w:t>
+      </w:r>
+    </w:p>
+    <w:p/>
+    <w:p>
+      <w:r>
+        <w:t>Go to the mosfire python directory where the setup.py file is located (it is the main directory above the MOSFIRE and apps directories). Run:</w:t>
+      </w:r>
+    </w:p>
+    <w:p>
+      <w:pPr>
+        <w:rPr>
+          <w:ins w:id="6" w:author="Tuan Do" w:date="2015-08-04T20:47:00Z"/>
+        </w:rPr>
+      </w:pPr>
+    </w:p>
+    <w:p>
+      <w:pPr>
+        <w:rPr>
+          <w:ins w:id="7" w:author="Tuan Do" w:date="2015-08-04T20:47:00Z"/>
+          <w:rFonts w:ascii="Courier New" w:hAnsi="Courier New" w:cs="Courier New"/>
+          <w:rPrChange w:id="8" w:author="Tuan Do" w:date="2015-08-04T20:50:00Z">
+            <w:rPr>
+              <w:ins w:id="9" w:author="Tuan Do" w:date="2015-08-04T20:47:00Z"/>
+            </w:rPr>
+          </w:rPrChange>
+        </w:rPr>
+      </w:pPr>
+      <w:ins w:id="10" w:author="Tuan Do" w:date="2015-08-04T20:47:00Z">
+        <w:r>
+          <w:rPr>
+            <w:rFonts w:ascii="Courier New" w:hAnsi="Courier New" w:cs="Courier New"/>
+            <w:rPrChange w:id="11" w:author="Tuan Do" w:date="2015-08-04T20:50:00Z">
+              <w:rPr/>
+            </w:rPrChange>
+          </w:rPr>
+          <w:t>python setup.py install</w:t>
+        </w:r>
+      </w:ins>
+    </w:p>
+    <w:p>
+      <w:pPr>
+        <w:rPr>
+          <w:ins w:id="12" w:author="Tuan Do" w:date="2015-08-04T20:47:00Z"/>
+        </w:rPr>
+      </w:pPr>
+    </w:p>
+    <w:p>
+      <w:pPr>
+        <w:ind w:firstLine="0"/>
+        <w:pPrChange w:id="13" w:author="Tuan Do" w:date="2015-08-04T20:58:00Z">
+          <w:pPr/>
+        </w:pPrChange>
+      </w:pPr>
+      <w:ins w:id="14" w:author="Tuan Do" w:date="2015-08-04T20:51:00Z">
+        <w:r>
+          <w:t>This will copy the MOSFIRE pipeline as a python package located in</w:t>
+        </w:r>
+      </w:ins>
+      <w:ins w:id="15" w:author="Tuan Do" w:date="2015-08-04T20:56:00Z">
+        <w:r>
+          <w:t>to</w:t>
+        </w:r>
+      </w:ins>
+      <w:ins w:id="16" w:author="Tuan Do" w:date="2015-08-04T20:51:00Z">
+        <w:r>
+          <w:t xml:space="preserve"> your ureka enviornment</w:t>
+        </w:r>
+      </w:ins>
+      <w:ins w:id="17" w:author="Tuan Do" w:date="2015-08-04T21:01:00Z">
+        <w:r>
+          <w:t>.</w:t>
+        </w:r>
+      </w:ins>
+      <w:moveToRangeStart w:id="18" w:author="Tuan Do" w:date="2015-08-04T20:54:00Z" w:name="move426485006"/>
+      <w:moveTo w:id="19" w:author="Tuan Do" w:date="2015-08-04T20:54:00Z">
+        <w:del w:id="20" w:author="Tuan Do" w:date="2015-08-04T21:01:00Z">
+          <w:r>
+            <w:delText>This will setup everything automatically and mospy should now be available. You will still have to create directories for REDUX and DATA as in the previous method, but the bin directory is not necessary.</w:delText>
+          </w:r>
+        </w:del>
+      </w:moveTo>
+    </w:p>
+    <w:moveToRangeEnd w:id="18"/>
+    <w:p>
+      <w:pPr>
+        <w:ind w:firstLine="0"/>
+        <w:rPr>
+          <w:ins w:id="21" w:author="Tuan Do" w:date="2015-08-04T20:54:00Z"/>
+        </w:rPr>
+        <w:pPrChange w:id="22" w:author="Tuan Do" w:date="2015-08-04T21:01:00Z">
+          <w:pPr/>
+        </w:pPrChange>
+      </w:pPr>
+    </w:p>
+    <w:p>
+      <w:pPr>
+        <w:ind w:firstLine="0"/>
+        <w:rPr>
+          <w:del w:id="23" w:author="Tuan Do" w:date="2015-08-04T20:55:00Z"/>
+        </w:rPr>
+        <w:pPrChange w:id="24" w:author="Tuan Do" w:date="2015-08-04T20:58:00Z">
+          <w:pPr/>
+        </w:pPrChange>
+      </w:pPr>
+      <w:ins w:id="25" w:author="Tuan Do" w:date="2015-08-04T21:01:00Z">
+        <w:r>
+          <w:t xml:space="preserve">Alternatively, </w:t>
+        </w:r>
+      </w:ins>
+      <w:ins w:id="26" w:author="Tuan Do" w:date="2015-08-04T20:51:00Z">
+        <w:r>
+          <w:t>i</w:t>
+        </w:r>
+        <w:r>
+          <w:t>f</w:t>
+        </w:r>
+      </w:ins>
+      <w:ins w:id="27" w:author="Tuan Do" w:date="2015-08-04T20:48:00Z">
+        <w:r>
+          <w:t xml:space="preserve"> you would like to modify the MOSFIRE pipeline files, run the following</w:t>
+        </w:r>
+      </w:ins>
+      <w:ins w:id="28" w:author="Tuan Do" w:date="2015-08-04T20:53:00Z">
+        <w:r>
+          <w:t xml:space="preserve"> instead</w:t>
+        </w:r>
+      </w:ins>
+      <w:ins w:id="29" w:author="Tuan Do" w:date="2015-08-04T20:48:00Z">
+        <w:r>
+          <w:t xml:space="preserve">: </w:t>
+        </w:r>
+      </w:ins>
+    </w:p>
+    <w:p>
+      <w:pPr>
+        <w:ind w:firstLine="0"/>
+        <w:rPr>
+          <w:ins w:id="30" w:author="Tuan Do" w:date="2015-08-04T20:55:00Z"/>
+        </w:rPr>
+        <w:pPrChange w:id="31" w:author="Tuan Do" w:date="2015-08-04T20:58:00Z">
+          <w:pPr/>
+        </w:pPrChange>
+      </w:pPr>
+    </w:p>
+    <w:p>
+      <w:pPr>
+        <w:rPr>
+          <w:ins w:id="32" w:author="Tuan Do" w:date="2015-08-04T20:55:00Z"/>
+          <w:rFonts w:ascii="Courier New" w:hAnsi="Courier New" w:cs="Courier New"/>
+        </w:rPr>
+      </w:pPr>
+      <w:r>
+        <w:rPr>
+          <w:rFonts w:ascii="Courier New" w:hAnsi="Courier New" w:cs="Courier New"/>
+          <w:rPrChange w:id="33" w:author="Tuan Do" w:date="2015-08-04T20:50:00Z">
+            <w:rPr/>
+          </w:rPrChange>
+        </w:rPr>
+        <w:t xml:space="preserve">python setup.py develop </w:t>
+      </w:r>
+    </w:p>
+    <w:p>
+      <w:pPr>
+        <w:ind w:firstLine="0"/>
+        <w:rPr>
+          <w:ins w:id="34" w:author="Tuan Do" w:date="2015-08-04T20:47:00Z"/>
+          <w:rFonts w:cs="Courier New"/>
+        </w:rPr>
+        <w:pPrChange w:id="35" w:author="Tuan Do" w:date="2015-08-04T20:55:00Z">
+          <w:pPr/>
+        </w:pPrChange>
+      </w:pPr>
+      <w:ins w:id="36" w:author="Tuan Do" w:date="2015-08-04T20:57:00Z">
+        <w:r>
+          <w:rPr>
+            <w:rFonts w:cs="Courier New"/>
+          </w:rPr>
+          <w:t xml:space="preserve">This will make symoblic links to the MOSFIRE files instead of copying them. </w:t>
+        </w:r>
+      </w:ins>
+      <w:ins w:id="37" w:author="Tuan Do" w:date="2015-08-04T20:55:00Z">
+        <w:r>
+          <w:rPr>
+            <w:rFonts w:cs="Courier New"/>
+          </w:rPr>
+          <w:t>Your changes to the pipeline</w:t>
+        </w:r>
+      </w:ins>
+      <w:ins w:id="38" w:author="Tuan Do" w:date="2015-08-04T20:56:00Z">
+        <w:r>
+          <w:rPr>
+            <w:rFonts w:cs="Courier New"/>
+          </w:rPr>
+          <w:t xml:space="preserve"> file</w:t>
+        </w:r>
+      </w:ins>
+      <w:ins w:id="39" w:author="Tuan Do" w:date="2015-08-04T20:55:00Z">
+        <w:r>
+          <w:rPr>
+            <w:rFonts w:cs="Courier New"/>
+          </w:rPr>
+          <w:t xml:space="preserve"> will now automatically be </w:t>
+        </w:r>
+      </w:ins>
+      <w:ins w:id="40" w:author="Tuan Do" w:date="2015-08-04T20:56:00Z">
+        <w:r>
+          <w:rPr>
+            <w:rFonts w:cs="Courier New"/>
+          </w:rPr>
+          <w:t xml:space="preserve">used when loading the MOSFIRE package. </w:t>
+        </w:r>
+      </w:ins>
+    </w:p>
+    <w:p>
+      <w:pPr>
+        <w:rPr>
+          <w:del w:id="41" w:author="Tuan Do" w:date="2015-08-04T20:58:00Z"/>
+        </w:rPr>
+      </w:pPr>
+    </w:p>
+    <w:p>
+      <w:pPr>
+        <w:rPr>
+          <w:ins w:id="42" w:author="Tuan Do" w:date="2015-08-04T20:59:00Z"/>
+        </w:rPr>
+      </w:pPr>
+    </w:p>
+    <w:p>
+      <w:pPr>
+        <w:ind w:firstLine="0"/>
+        <w:rPr>
+          <w:ins w:id="43" w:author="Tuan Do" w:date="2015-08-04T21:00:00Z"/>
+        </w:rPr>
+      </w:pPr>
+      <w:ins w:id="44" w:author="Tuan Do" w:date="2015-08-04T21:00:00Z">
+        <w:r>
+          <w:t>Directories created by you</w:t>
+        </w:r>
+      </w:ins>
+    </w:p>
+    <w:p>
+      <w:pPr>
+        <w:pStyle w:val="ListParagraph"/>
+        <w:numPr>
+          <w:ilvl w:val="0"/>
+          <w:numId w:val="38"/>
+        </w:numPr>
+        <w:rPr>
+          <w:ins w:id="45" w:author="Tuan Do" w:date="2015-08-04T21:00:00Z"/>
+        </w:rPr>
+      </w:pPr>
+      <w:ins w:id="46" w:author="Tuan Do" w:date="2015-08-04T21:00:00Z">
+        <w:r>
+          <w:t>DATA – sub directory in which you can store your data. This is not a necessary sub-directory but may help you manage files. Raw data may be stored in other areas on your disk.</w:t>
+        </w:r>
+      </w:ins>
+    </w:p>
+    <w:p>
+      <w:pPr>
+        <w:pStyle w:val="ListParagraph"/>
+        <w:numPr>
+          <w:ilvl w:val="0"/>
+          <w:numId w:val="38"/>
+        </w:numPr>
+        <w:rPr>
+          <w:ins w:id="47" w:author="Tuan Do" w:date="2015-08-04T21:00:00Z"/>
+        </w:rPr>
+      </w:pPr>
+      <w:ins w:id="48" w:author="Tuan Do" w:date="2015-08-04T21:00:00Z">
+        <w:r>
+          <w:t>REDUX – sub directory where reductions will be stored. Also not critical, but helpful.</w:t>
+        </w:r>
+      </w:ins>
+    </w:p>
+    <w:p>
+      <w:pPr>
+        <w:ind w:firstLine="0"/>
+        <w:rPr>
+          <w:ins w:id="49" w:author="Tuan Do" w:date="2015-08-04T21:00:00Z"/>
+        </w:rPr>
+        <w:pPrChange w:id="50" w:author="Tuan Do" w:date="2015-08-04T21:00:00Z">
+          <w:pPr/>
+        </w:pPrChange>
+      </w:pPr>
+    </w:p>
+    <w:p>
+      <w:pPr>
+        <w:ind w:firstLine="0"/>
+        <w:rPr>
+          <w:ins w:id="51" w:author="Tuan Do" w:date="2015-08-04T21:00:00Z"/>
+        </w:rPr>
+      </w:pPr>
+      <w:ins w:id="52" w:author="Tuan Do" w:date="2015-08-04T21:00:00Z">
+        <w:r>
+          <w:t>From now on, if you want to run any pipeline commands, you will always execute “mospy” as seen in our first step in section 5 below.</w:t>
+        </w:r>
+      </w:ins>
+      <w:ins w:id="53" w:author="Tuan Do" w:date="2015-08-04T21:01:00Z">
+        <w:r>
+          <w:t xml:space="preserve"> Remember to run ur_setup before running the MOSFIRE pipleine.</w:t>
+        </w:r>
+      </w:ins>
+    </w:p>
+    <w:p>
+      <w:pPr>
+        <w:ind w:firstLine="0"/>
+        <w:rPr>
+          <w:ins w:id="54" w:author="Tuan Do" w:date="2015-08-04T20:59:00Z"/>
+        </w:rPr>
+        <w:pPrChange w:id="55" w:author="Tuan Do" w:date="2015-08-04T21:00:00Z">
+          <w:pPr/>
+        </w:pPrChange>
+      </w:pPr>
+    </w:p>
+    <w:p>
+      <w:pPr>
+        <w:pStyle w:val="Heading2"/>
+        <w:rPr>
+          <w:ins w:id="56" w:author="Tuan Do" w:date="2015-08-04T20:58:00Z"/>
+        </w:rPr>
+        <w:pPrChange w:id="57" w:author="Tuan Do" w:date="2015-08-04T20:59:00Z">
+          <w:pPr/>
+        </w:pPrChange>
+      </w:pPr>
+      <w:ins w:id="58" w:author="Tuan Do" w:date="2015-08-04T20:59:00Z">
+        <w:r>
+          <w:t>Alternate Installation Method</w:t>
+        </w:r>
+      </w:ins>
+    </w:p>
+    <w:p>
+      <w:moveFromRangeStart w:id="59" w:author="Tuan Do" w:date="2015-08-04T20:54:00Z" w:name="move426485006"/>
+      <w:moveFrom w:id="60" w:author="Tuan Do" w:date="2015-08-04T20:54:00Z">
+        <w:r>
+          <w:t>This will setup everything automatically and mospy should now be available.</w:t>
+        </w:r>
+        <w:r>
+          <w:t xml:space="preserve"> You will still have to create directories for REDUX and DATA as in the previous method, but the bin directory is not necessary.</w:t>
+        </w:r>
+      </w:moveFrom>
+    </w:p>
+    <w:moveFromRangeEnd w:id="59"/>
+    <w:p>
+      <w:pPr>
+        <w:rPr>
+          <w:del w:id="61" w:author="Tuan Do" w:date="2015-08-04T20:54:00Z"/>
+        </w:rPr>
+      </w:pPr>
+    </w:p>
+    <w:p>
+      <w:r>
+        <w:t>If you prefer the previous installation method, follow these instructions:</w:t>
+      </w:r>
+    </w:p>
+    <w:p/>
+    <w:p/>
+    <w:p>
+      <w:pPr>
+        <w:pStyle w:val="Firstparagraph"/>
         <w:ind w:left="270" w:hanging="270"/>
       </w:pPr>
       <w:r>
@@ -379,6 +782,7 @@
       <w:pPr>
         <w:ind w:left="270" w:firstLine="0"/>
       </w:pPr>
+      <w:commentRangeStart w:id="62"/>
       <w:r>
         <w:t>The DRP was developed using UREKA version 1.0. Navigate to the 1.0 distribution</w:t>
       </w:r>
@@ -386,7 +790,17 @@
         <w:t xml:space="preserve"> using the url listed above</w:t>
       </w:r>
       <w:r>
-        <w:t>. Follow the instructions at the links to install the package. The UREKA instructions indicate that you need to run ur_setup to put ureka in the path. This is automatically completed when you run the drp and it is found in the mospy code.</w:t>
+        <w:t>.</w:t>
+      </w:r>
+      <w:commentRangeEnd w:id="62"/>
+      <w:r>
+        <w:rPr>
+          <w:rStyle w:val="CommentReference"/>
+        </w:rPr>
+        <w:commentReference w:id="62"/>
+      </w:r>
+      <w:r>
+        <w:t xml:space="preserve"> Follow the instructions at the links to install the package. The UREKA instructions indicate that you need to run ur_setup to put ureka in the path. This is automatically completed when you run the drp and it is found in the mospy code.</w:t>
       </w:r>
       <w:r>
         <w:t xml:space="preserve"> However, if you want to test the ureka </w:t>
@@ -395,7 +809,20 @@
         <w:t>package yourself, you will need to run ur_setup manually.</w:t>
       </w:r>
       <w:r>
-        <w:t xml:space="preserve"> The latest version of Ureka that is confirmed to work with the pipeline is 1.4.1</w:t>
+        <w:t xml:space="preserve"> The latest version of Ureka that is confirmed to work with the pipeline is 1.</w:t>
+      </w:r>
+      <w:ins w:id="63" w:author="Tuan Do" w:date="2015-08-04T20:45:00Z">
+        <w:r>
+          <w:t>5</w:t>
+        </w:r>
+      </w:ins>
+      <w:del w:id="64" w:author="Tuan Do" w:date="2015-08-04T20:45:00Z">
+        <w:r>
+          <w:delText>4</w:delText>
+        </w:r>
+      </w:del>
+      <w:r>
+        <w:t>.1</w:t>
       </w:r>
     </w:p>
     <w:p>
@@ -454,7 +881,7 @@
       <w:r>
         <w:t xml:space="preserve">Download either the .zip file, or the .tar.gz file from the website </w:t>
       </w:r>
-      <w:hyperlink r:id="rId11" w:history="1">
+      <w:hyperlink r:id="rId12" w:history="1">
         <w:r>
           <w:rPr>
             <w:rStyle w:val="Hyperlink"/>
@@ -489,7 +916,7 @@
         <w:pStyle w:val="ListParagraph"/>
         <w:ind w:firstLine="0"/>
       </w:pPr>
-      <w:hyperlink r:id="rId12" w:history="1">
+      <w:hyperlink r:id="rId13" w:history="1">
         <w:r>
           <w:rPr>
             <w:rStyle w:val="Hyperlink"/>
@@ -764,6 +1191,7 @@
         <w:ind w:left="270" w:hanging="270"/>
       </w:pPr>
       <w:r>
+        <w:lastRenderedPageBreak/>
         <w:t>5</w:t>
       </w:r>
       <w:r>
@@ -1288,7 +1716,7 @@
       <w:r>
         <w:t xml:space="preserve">If you do not normally run csh or tcsh, you may not have a .cshrc file. You will need to create one or download an example file like this one: </w:t>
       </w:r>
-      <w:hyperlink r:id="rId13" w:history="1">
+      <w:hyperlink r:id="rId14" w:history="1">
         <w:r>
           <w:rPr>
             <w:rStyle w:val="Hyperlink"/>
@@ -1561,6 +1989,7 @@
         </w:numPr>
       </w:pPr>
       <w:r>
+        <w:lastRenderedPageBreak/>
         <w:t>bin</w:t>
       </w:r>
       <w:r>
@@ -1602,7 +2031,16 @@
         <w:pStyle w:val="Heading1"/>
       </w:pPr>
       <w:r>
-        <w:t>Retireve your data</w:t>
+        <w:t>Ret</w:t>
+      </w:r>
+      <w:r>
+        <w:t>r</w:t>
+      </w:r>
+      <w:r>
+        <w:t>i</w:t>
+      </w:r>
+      <w:r>
+        <w:t>eve your data</w:t>
       </w:r>
     </w:p>
     <w:p>
@@ -1659,7 +2097,7 @@
       <w:r>
         <w:t xml:space="preserve"> </w:t>
       </w:r>
-      <w:hyperlink r:id="rId14" w:history="1">
+      <w:hyperlink r:id="rId15" w:history="1">
         <w:r>
           <w:rPr>
             <w:rFonts w:cs="Arial"/>
@@ -1806,7 +2244,7 @@
         </w:rPr>
         <w:t>serving session (</w:t>
       </w:r>
-      <w:hyperlink r:id="rId15" w:history="1">
+      <w:hyperlink r:id="rId16" w:history="1">
         <w:r>
           <w:rPr>
             <w:rFonts w:cs="Arial"/>
@@ -1875,7 +2313,7 @@
         </w:rPr>
         <w:t xml:space="preserve">Grab the data from: </w:t>
       </w:r>
-      <w:hyperlink r:id="rId16" w:history="1">
+      <w:hyperlink r:id="rId17" w:history="1">
         <w:r>
           <w:rPr>
             <w:rFonts w:cs="Arial"/>
@@ -2125,6 +2563,7 @@
         <w:jc w:val="left"/>
       </w:pPr>
       <w:r>
+        <w:lastRenderedPageBreak/>
         <w:t>mospy</w:t>
       </w:r>
       <w:r>
@@ -3151,8 +3590,9 @@
         <w:jc w:val="left"/>
       </w:pPr>
       <w:r>
+        <w:lastRenderedPageBreak/>
         <w:drawing>
-          <wp:inline distT="0" distB="0" distL="0" distR="0" wp14:anchorId="670DF808" wp14:editId="693953C2">
+          <wp:inline distT="0" distB="0" distL="0" distR="0" wp14:anchorId="4939ACF9" wp14:editId="44ADAE50">
             <wp:extent cx="2982480" cy="1907340"/>
             <wp:effectExtent l="0" t="0" r="0" b="0"/>
             <wp:docPr id="11" name="Picture 6"/>
@@ -3169,7 +3609,7 @@
                     </pic:cNvPicPr>
                   </pic:nvPicPr>
                   <pic:blipFill rotWithShape="1">
-                    <a:blip r:embed="rId17">
+                    <a:blip r:embed="rId18">
                       <a:extLst>
                         <a:ext uri="{28A0092B-C50C-407E-A947-70E740481C1C}">
                           <a14:useLocalDpi xmlns:a14="http://schemas.microsoft.com/office/drawing/2010/main" val="0"/>
@@ -3237,8 +3677,6 @@
       <w:pPr>
         <w:pStyle w:val="Heading1"/>
       </w:pPr>
-      <w:bookmarkStart w:id="0" w:name="_GoBack"/>
-      <w:bookmarkEnd w:id="0"/>
       <w:r>
         <w:t>Automatic generation of the driver file</w:t>
       </w:r>
@@ -3266,7 +3704,95 @@
     <w:p/>
     <w:p>
       <w:r>
-        <w:t>This will generate a file called Driver_test.py, which you should inspect before running it. Highly specialized cases such as particular combinations of sky lines and arcs might not be dealt with correctly. Note that the automatic generation of the driver file works for long2pos and longslit as well.</w:t>
+        <w:t>This will ge</w:t>
+      </w:r>
+      <w:r>
+        <w:t>nerate a file called Driver</w:t>
+      </w:r>
+      <w:r>
+        <w:t>.py, which you should inspect before running it. Highly specialized cases such as particular combinations of sky lines and arcs might not be dealt with correctly. Note that the automatic generation of the driver file works for long2pos and longslit as well.</w:t>
+      </w:r>
+    </w:p>
+    <w:p/>
+    <w:p>
+      <w:r>
+        <w:t>To handle special cases, the automatic generation of the driver file makes a number of assumptions, that might not be correct for your science case.</w:t>
+      </w:r>
+    </w:p>
+    <w:p>
+      <w:pPr>
+        <w:pStyle w:val="ListParagraph"/>
+        <w:numPr>
+          <w:ilvl w:val="2"/>
+          <w:numId w:val="32"/>
+        </w:numPr>
+      </w:pPr>
+      <w:r>
+        <w:t xml:space="preserve">If either Ar.txt or Ne.txt or both are available, they are being used. </w:t>
+      </w:r>
+    </w:p>
+    <w:p>
+      <w:pPr>
+        <w:pStyle w:val="ListParagraph"/>
+        <w:numPr>
+          <w:ilvl w:val="2"/>
+          <w:numId w:val="32"/>
+        </w:numPr>
+      </w:pPr>
+      <w:r>
+        <w:t>If the band is K, and FlatThermal.txtis available, it is used</w:t>
+      </w:r>
+    </w:p>
+    <w:p>
+      <w:pPr>
+        <w:pStyle w:val="ListParagraph"/>
+        <w:numPr>
+          <w:ilvl w:val="2"/>
+          <w:numId w:val="32"/>
+        </w:numPr>
+      </w:pPr>
+      <w:r>
+        <w:t>For long2pos: if no arcs are available, only specphot in non spectrophotometric mode can be reduced and the pipeline will attempt to use the sky lines. Note that is likely to fail, as sky lines are too faint in short exposures for an accurate wavelength determination. The spectrophotometric mode contains wide slits that cannot be reduced using sky lines only.</w:t>
+      </w:r>
+    </w:p>
+    <w:p>
+      <w:pPr>
+        <w:pStyle w:val="ListParagraph"/>
+        <w:numPr>
+          <w:ilvl w:val="2"/>
+          <w:numId w:val="32"/>
+        </w:numPr>
+      </w:pPr>
+      <w:r>
+        <w:t xml:space="preserve">In longslit, the pipeline will try to determine the size of the slit using the mask name. For example, if the maskname is LONGSLIT-3x0.7, the pipeline assumes that you have used 3 slits </w:t>
+      </w:r>
+      <w:r>
+        <w:lastRenderedPageBreak/>
+        <w:t>to generate the longslit and that they are centered around the middle line of the detector.</w:t>
+      </w:r>
+    </w:p>
+    <w:p>
+      <w:pPr>
+        <w:pStyle w:val="ListParagraph"/>
+        <w:numPr>
+          <w:ilvl w:val="2"/>
+          <w:numId w:val="32"/>
+        </w:numPr>
+      </w:pPr>
+      <w:r>
+        <w:t>If any of the mandatory observations are missing (such as the flat fields), the pipeline will still generate a Driver.py file, but it will contain warnings about the missing files, and it will NOT run correctly.</w:t>
+      </w:r>
+    </w:p>
+    <w:p>
+      <w:pPr>
+        <w:pStyle w:val="ListParagraph"/>
+        <w:numPr>
+          <w:ilvl w:val="2"/>
+          <w:numId w:val="32"/>
+        </w:numPr>
+      </w:pPr>
+      <w:r>
+        <w:t>If multiple observations of different stars are done in long2pos or in longslit mode, the pipeline will generate multiple driver files, one for each object. If the same object is observed multiple times during the same night, all the observations will end up in the same driver file. If you are observing a telluric standard at different times and you need to have separate spectra, you need to manually create Offset files and Driver files.</w:t>
       </w:r>
     </w:p>
     <w:p>
@@ -4400,6 +4926,7 @@
         </w:rPr>
       </w:pPr>
       <w:r>
+        <w:lastRenderedPageBreak/>
         <w:t xml:space="preserve"> </w:t>
       </w:r>
       <w:r>
@@ -4734,8 +5261,9 @@
     </w:p>
     <w:p>
       <w:r>
+        <w:lastRenderedPageBreak/>
         <w:drawing>
-          <wp:inline distT="0" distB="0" distL="0" distR="0" wp14:anchorId="49348514" wp14:editId="0DD00620">
+          <wp:inline distT="0" distB="0" distL="0" distR="0" wp14:anchorId="56051571" wp14:editId="1C147CD9">
             <wp:extent cx="3644715" cy="3659794"/>
             <wp:effectExtent l="0" t="0" r="0" b="0"/>
             <wp:docPr id="3" name="Picture 1"/>
@@ -4752,7 +5280,7 @@
                     </pic:cNvPicPr>
                   </pic:nvPicPr>
                   <pic:blipFill>
-                    <a:blip r:embed="rId18">
+                    <a:blip r:embed="rId19">
                       <a:extLst>
                         <a:ext uri="{28A0092B-C50C-407E-A947-70E740481C1C}">
                           <a14:useLocalDpi xmlns:a14="http://schemas.microsoft.com/office/drawing/2010/main" val="0"/>
@@ -4908,6 +5436,7 @@
         <w:pStyle w:val="Heading1"/>
       </w:pPr>
       <w:r>
+        <w:lastRenderedPageBreak/>
         <w:t>Wavelength Calibration</w:t>
       </w:r>
       <w:r>
@@ -5151,11 +5680,11 @@
       <w:pPr>
         <w:pStyle w:val="Heading2"/>
       </w:pPr>
-      <w:bookmarkStart w:id="1" w:name="_Ref255648389"/>
+      <w:bookmarkStart w:id="65" w:name="_Ref255648389"/>
       <w:r>
         <w:t>Interactive wavelength fitting</w:t>
       </w:r>
-      <w:bookmarkEnd w:id="1"/>
+      <w:bookmarkEnd w:id="65"/>
     </w:p>
     <w:p>
       <w:pPr>
@@ -5265,10 +5794,11 @@
         <w:keepNext/>
       </w:pPr>
       <w:r>
+        <w:lastRenderedPageBreak/>
         <mc:AlternateContent>
           <mc:Choice Requires="wps">
             <w:drawing>
-              <wp:anchor distT="0" distB="0" distL="114300" distR="114300" simplePos="0" relativeHeight="251659264" behindDoc="0" locked="0" layoutInCell="1" allowOverlap="1" wp14:anchorId="22D2DC00" wp14:editId="3AA5D05C">
+              <wp:anchor distT="0" distB="0" distL="114300" distR="114300" simplePos="0" relativeHeight="251659264" behindDoc="0" locked="0" layoutInCell="1" allowOverlap="1" wp14:anchorId="590660C8" wp14:editId="64BBAB3A">
                 <wp:simplePos x="0" y="0"/>
                 <wp:positionH relativeFrom="column">
                   <wp:posOffset>-1028700</wp:posOffset>
@@ -5341,7 +5871,7 @@
               </wp:anchor>
             </w:drawing>
           </mc:Choice>
-          <mc:Fallback>
+          <mc:Fallback xmlns:w15="http://schemas.microsoft.com/office/word/2012/wordml">
             <w:pict>
               <v:shapetype id="_x0000_t47" coordsize="21600,21600" o:spt="47" adj="-8280,24300,-1800,4050" path="m@0@1l@2@3nfem0,0l21600,,21600,21600,,21600xe">
                 <v:stroke joinstyle="miter"/>
@@ -5385,7 +5915,7 @@
         <mc:AlternateContent>
           <mc:Choice Requires="wps">
             <w:drawing>
-              <wp:anchor distT="0" distB="0" distL="114300" distR="114300" simplePos="0" relativeHeight="251663360" behindDoc="0" locked="0" layoutInCell="1" allowOverlap="1" wp14:anchorId="008C1781" wp14:editId="5D92464C">
+              <wp:anchor distT="0" distB="0" distL="114300" distR="114300" simplePos="0" relativeHeight="251663360" behindDoc="0" locked="0" layoutInCell="1" allowOverlap="1" wp14:anchorId="0EA4B05B" wp14:editId="5F0E5631">
                 <wp:simplePos x="0" y="0"/>
                 <wp:positionH relativeFrom="column">
                   <wp:posOffset>-1028700</wp:posOffset>
@@ -5459,7 +5989,7 @@
               </wp:anchor>
             </w:drawing>
           </mc:Choice>
-          <mc:Fallback>
+          <mc:Fallback xmlns:w15="http://schemas.microsoft.com/office/word/2012/wordml">
             <w:pict>
               <v:shape id="Line Callout 1 5" o:spid="_x0000_s1027" type="#_x0000_t47" style="position:absolute;left:0;text-align:left;margin-left:-80.95pt;margin-top:45pt;width:78.85pt;height:36pt;z-index:251663360;visibility:visible;mso-wrap-style:square;mso-width-percent:0;mso-height-percent:0;mso-wrap-distance-left:9pt;mso-wrap-distance-top:0;mso-wrap-distance-right:9pt;mso-wrap-distance-bottom:0;mso-position-horizontal:absolute;mso-position-horizontal-relative:text;mso-position-vertical:absolute;mso-position-vertical-relative:text;mso-width-percent:0;mso-height-percent:0;mso-width-relative:margin;mso-height-relative:margin;v-text-anchor:top" o:gfxdata="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" adj="50918,24942,26820,13500" fillcolor="black [3200]" strokecolor="black [3040]">
                 <v:fill color2="gray [1616]" rotate="t" type="gradient">
@@ -5489,7 +6019,7 @@
         <mc:AlternateContent>
           <mc:Choice Requires="wps">
             <w:drawing>
-              <wp:anchor distT="0" distB="0" distL="114300" distR="114300" simplePos="0" relativeHeight="251661312" behindDoc="0" locked="0" layoutInCell="1" allowOverlap="1" wp14:anchorId="3D443905" wp14:editId="54CEB75D">
+              <wp:anchor distT="0" distB="0" distL="114300" distR="114300" simplePos="0" relativeHeight="251661312" behindDoc="0" locked="0" layoutInCell="1" allowOverlap="1" wp14:anchorId="440D8C6A" wp14:editId="56D08696">
                 <wp:simplePos x="0" y="0"/>
                 <wp:positionH relativeFrom="column">
                   <wp:posOffset>-1028700</wp:posOffset>
@@ -5562,7 +6092,7 @@
               </wp:anchor>
             </w:drawing>
           </mc:Choice>
-          <mc:Fallback>
+          <mc:Fallback xmlns:w15="http://schemas.microsoft.com/office/word/2012/wordml">
             <w:pict>
               <v:shape id="Line Callout 1 4" o:spid="_x0000_s1028" type="#_x0000_t47" style="position:absolute;left:0;text-align:left;margin-left:-80.95pt;margin-top:117pt;width:78.85pt;height:36pt;z-index:251661312;visibility:visible;mso-wrap-style:square;mso-width-percent:0;mso-height-percent:0;mso-wrap-distance-left:9pt;mso-wrap-distance-top:0;mso-wrap-distance-right:9pt;mso-wrap-distance-bottom:0;mso-position-horizontal:absolute;mso-position-horizontal-relative:text;mso-position-vertical:absolute;mso-position-vertical-relative:text;mso-width-percent:0;mso-height-percent:0;mso-width-relative:margin;mso-height-relative:margin;v-text-anchor:top" o:gfxdata="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" adj="34277,16032,26820,13500" fillcolor="black [3200]" strokecolor="black [3040]">
                 <v:fill color2="gray [1616]" rotate="t" type="gradient">
@@ -5589,7 +6119,7 @@
       </w:r>
       <w:r>
         <w:drawing>
-          <wp:inline distT="0" distB="0" distL="0" distR="0" wp14:anchorId="674DDBA1" wp14:editId="49D557DA">
+          <wp:inline distT="0" distB="0" distL="0" distR="0" wp14:anchorId="18C81EA8" wp14:editId="504CD7AA">
             <wp:extent cx="4671060" cy="2557768"/>
             <wp:effectExtent l="50800" t="0" r="2540" b="59055"/>
             <wp:docPr id="2" name="Picture 2"/>
@@ -5606,7 +6136,7 @@
                     </pic:cNvPicPr>
                   </pic:nvPicPr>
                   <pic:blipFill>
-                    <a:blip r:embed="rId19">
+                    <a:blip r:embed="rId20">
                       <a:extLst>
                         <a:ext uri="{28A0092B-C50C-407E-A947-70E740481C1C}">
                           <a14:useLocalDpi xmlns:a14="http://schemas.microsoft.com/office/drawing/2010/main" val="0"/>
@@ -5659,7 +6189,7 @@
     <w:p>
       <w:r>
         <w:drawing>
-          <wp:inline distT="0" distB="0" distL="0" distR="0" wp14:anchorId="7311E902" wp14:editId="19A0ECBD">
+          <wp:inline distT="0" distB="0" distL="0" distR="0" wp14:anchorId="2EFA7D49" wp14:editId="5AA51BE8">
             <wp:extent cx="4671060" cy="2359660"/>
             <wp:effectExtent l="0" t="0" r="2540" b="2540"/>
             <wp:docPr id="6" name="Picture 6"/>
@@ -5671,86 +6201,6 @@
                 <pic:pic xmlns:pic="http://schemas.openxmlformats.org/drawingml/2006/picture">
                   <pic:nvPicPr>
                     <pic:cNvPr id="0" name="Poor_initial_fit.png"/>
-                    <pic:cNvPicPr/>
-                  </pic:nvPicPr>
-                  <pic:blipFill>
-                    <a:blip r:embed="rId20">
-                      <a:extLst>
-                        <a:ext uri="{28A0092B-C50C-407E-A947-70E740481C1C}">
-                          <a14:useLocalDpi xmlns:a14="http://schemas.microsoft.com/office/drawing/2010/main" val="0"/>
-                        </a:ext>
-                      </a:extLst>
-                    </a:blip>
-                    <a:stretch>
-                      <a:fillRect/>
-                    </a:stretch>
-                  </pic:blipFill>
-                  <pic:spPr>
-                    <a:xfrm>
-                      <a:off x="0" y="0"/>
-                      <a:ext cx="4671060" cy="2359660"/>
-                    </a:xfrm>
-                    <a:prstGeom prst="rect">
-                      <a:avLst/>
-                    </a:prstGeom>
-                  </pic:spPr>
-                </pic:pic>
-              </a:graphicData>
-            </a:graphic>
-          </wp:inline>
-        </w:drawing>
-      </w:r>
-    </w:p>
-    <w:p>
-      <w:pPr>
-        <w:pStyle w:val="Caption"/>
-        <w:ind w:firstLine="0"/>
-        <w:jc w:val="both"/>
-        <w:rPr>
-          <w:i/>
-        </w:rPr>
-      </w:pPr>
-      <w:r>
-        <w:rPr>
-          <w:i/>
-        </w:rPr>
-        <w:t>The interactive wavelength solving window</w:t>
-      </w:r>
-      <w:r>
-        <w:rPr>
-          <w:i/>
-        </w:rPr>
-        <w:t xml:space="preserve"> showing an initial fit</w:t>
-      </w:r>
-      <w:r>
-        <w:rPr>
-          <w:i/>
-        </w:rPr>
-        <w:t>. This</w:t>
-      </w:r>
-      <w:r>
-        <w:rPr>
-          <w:i/>
-        </w:rPr>
-        <w:t xml:space="preserve"> is a J-band night sky spectrum and one of the night sky lines on the right hand side is clearly a poor fit compared to the rest of the identified lines.</w:t>
-      </w:r>
-    </w:p>
-    <w:p/>
-    <w:p>
-      <w:r>
-        <w:drawing>
-          <wp:inline distT="0" distB="0" distL="0" distR="0" wp14:anchorId="6C40EAF2" wp14:editId="46E8E317">
-            <wp:extent cx="4671060" cy="2359660"/>
-            <wp:effectExtent l="0" t="0" r="2540" b="2540"/>
-            <wp:docPr id="12" name="Picture 12"/>
-            <wp:cNvGraphicFramePr>
-              <a:graphicFrameLocks xmlns:a="http://schemas.openxmlformats.org/drawingml/2006/main" noChangeAspect="1"/>
-            </wp:cNvGraphicFramePr>
-            <a:graphic xmlns:a="http://schemas.openxmlformats.org/drawingml/2006/main">
-              <a:graphicData uri="http://schemas.openxmlformats.org/drawingml/2006/picture">
-                <pic:pic xmlns:pic="http://schemas.openxmlformats.org/drawingml/2006/picture">
-                  <pic:nvPicPr>
-                    <pic:cNvPr id="0" name="Fit_with_line_removed.png"/>
                     <pic:cNvPicPr/>
                   </pic:nvPicPr>
                   <pic:blipFill>
@@ -5800,6 +6250,87 @@
         <w:rPr>
           <w:i/>
         </w:rPr>
+        <w:t xml:space="preserve"> showing an initial fit</w:t>
+      </w:r>
+      <w:r>
+        <w:rPr>
+          <w:i/>
+        </w:rPr>
+        <w:t>. This</w:t>
+      </w:r>
+      <w:r>
+        <w:rPr>
+          <w:i/>
+        </w:rPr>
+        <w:t xml:space="preserve"> is a J-band night sky spectrum and one of the night sky lines on the right hand side is clearly a poor fit compared to the rest of the identified lines.</w:t>
+      </w:r>
+    </w:p>
+    <w:p/>
+    <w:p>
+      <w:r>
+        <w:lastRenderedPageBreak/>
+        <w:drawing>
+          <wp:inline distT="0" distB="0" distL="0" distR="0" wp14:anchorId="0B2C6A94" wp14:editId="42015455">
+            <wp:extent cx="4671060" cy="2359660"/>
+            <wp:effectExtent l="0" t="0" r="2540" b="2540"/>
+            <wp:docPr id="12" name="Picture 12"/>
+            <wp:cNvGraphicFramePr>
+              <a:graphicFrameLocks xmlns:a="http://schemas.openxmlformats.org/drawingml/2006/main" noChangeAspect="1"/>
+            </wp:cNvGraphicFramePr>
+            <a:graphic xmlns:a="http://schemas.openxmlformats.org/drawingml/2006/main">
+              <a:graphicData uri="http://schemas.openxmlformats.org/drawingml/2006/picture">
+                <pic:pic xmlns:pic="http://schemas.openxmlformats.org/drawingml/2006/picture">
+                  <pic:nvPicPr>
+                    <pic:cNvPr id="0" name="Fit_with_line_removed.png"/>
+                    <pic:cNvPicPr/>
+                  </pic:nvPicPr>
+                  <pic:blipFill>
+                    <a:blip r:embed="rId22">
+                      <a:extLst>
+                        <a:ext uri="{28A0092B-C50C-407E-A947-70E740481C1C}">
+                          <a14:useLocalDpi xmlns:a14="http://schemas.microsoft.com/office/drawing/2010/main" val="0"/>
+                        </a:ext>
+                      </a:extLst>
+                    </a:blip>
+                    <a:stretch>
+                      <a:fillRect/>
+                    </a:stretch>
+                  </pic:blipFill>
+                  <pic:spPr>
+                    <a:xfrm>
+                      <a:off x="0" y="0"/>
+                      <a:ext cx="4671060" cy="2359660"/>
+                    </a:xfrm>
+                    <a:prstGeom prst="rect">
+                      <a:avLst/>
+                    </a:prstGeom>
+                  </pic:spPr>
+                </pic:pic>
+              </a:graphicData>
+            </a:graphic>
+          </wp:inline>
+        </w:drawing>
+      </w:r>
+    </w:p>
+    <w:p>
+      <w:pPr>
+        <w:pStyle w:val="Caption"/>
+        <w:ind w:firstLine="0"/>
+        <w:jc w:val="both"/>
+        <w:rPr>
+          <w:i/>
+        </w:rPr>
+      </w:pPr>
+      <w:r>
+        <w:rPr>
+          <w:i/>
+        </w:rPr>
+        <w:t>The interactive wavelength solving window</w:t>
+      </w:r>
+      <w:r>
+        <w:rPr>
+          <w:i/>
+        </w:rPr>
         <w:t xml:space="preserve"> showing a good fit with the initial poor line removed from the calculation</w:t>
       </w:r>
       <w:r>
@@ -6053,13 +6584,19 @@
           <w:bCs/>
           <w:noProof w:val="0"/>
         </w:rPr>
-        <w:t>d</w:t>
+        <w:t xml:space="preserve">b </w:t>
       </w:r>
       <w:r>
         <w:rPr>
           <w:noProof w:val="0"/>
         </w:rPr>
-        <w:t xml:space="preserve"> - Delete a point (remove the wackadoos) </w:t>
+        <w:t>-</w:t>
+      </w:r>
+      <w:r>
+        <w:rPr>
+          <w:noProof w:val="0"/>
+        </w:rPr>
+        <w:t xml:space="preserve">  Turns on bypass mode. From now on, the interactive window is not displayed and the fit continues automatically.</w:t>
       </w:r>
     </w:p>
     <w:p>
@@ -6080,13 +6617,13 @@
           <w:bCs/>
           <w:noProof w:val="0"/>
         </w:rPr>
-        <w:t>n</w:t>
+        <w:t>d</w:t>
       </w:r>
       <w:r>
         <w:rPr>
           <w:noProof w:val="0"/>
         </w:rPr>
-        <w:t xml:space="preserve"> - proceed to the Next object </w:t>
+        <w:t xml:space="preserve"> - Delete a point (remove the wackadoos) </w:t>
       </w:r>
     </w:p>
     <w:p>
@@ -6107,13 +6644,13 @@
           <w:bCs/>
           <w:noProof w:val="0"/>
         </w:rPr>
-        <w:t>p</w:t>
+        <w:t>n</w:t>
       </w:r>
       <w:r>
         <w:rPr>
           <w:noProof w:val="0"/>
         </w:rPr>
-        <w:t xml:space="preserve"> - return to back to the Previous object </w:t>
+        <w:t xml:space="preserve"> - proceed to the Next object </w:t>
       </w:r>
     </w:p>
     <w:p>
@@ -6134,13 +6671,13 @@
           <w:bCs/>
           <w:noProof w:val="0"/>
         </w:rPr>
-        <w:t>r</w:t>
+        <w:t>p</w:t>
       </w:r>
       <w:r>
         <w:rPr>
           <w:noProof w:val="0"/>
         </w:rPr>
-        <w:t xml:space="preserve"> - Reset the current slit (try this if the plot looks strange) </w:t>
+        <w:t xml:space="preserve"> - return to back to the Previous object </w:t>
       </w:r>
     </w:p>
     <w:p>
@@ -6161,13 +6698,13 @@
           <w:bCs/>
           <w:noProof w:val="0"/>
         </w:rPr>
-        <w:t>z</w:t>
+        <w:t>r</w:t>
       </w:r>
       <w:r>
         <w:rPr>
           <w:noProof w:val="0"/>
         </w:rPr>
-        <w:t xml:space="preserve"> - Zoom at cursor position </w:t>
+        <w:t xml:space="preserve"> - Reset the current slit (try this if the plot looks strange) </w:t>
       </w:r>
     </w:p>
     <w:p>
@@ -6188,13 +6725,13 @@
           <w:bCs/>
           <w:noProof w:val="0"/>
         </w:rPr>
-        <w:t>x</w:t>
+        <w:t>z</w:t>
       </w:r>
       <w:r>
         <w:rPr>
           <w:noProof w:val="0"/>
         </w:rPr>
-        <w:t xml:space="preserve"> - Unzoom: full screen </w:t>
+        <w:t xml:space="preserve"> - Zoom at cursor position </w:t>
       </w:r>
     </w:p>
     <w:p>
@@ -6215,13 +6752,13 @@
           <w:bCs/>
           <w:noProof w:val="0"/>
         </w:rPr>
-        <w:t>s</w:t>
+        <w:t>x</w:t>
       </w:r>
       <w:r>
         <w:rPr>
           <w:noProof w:val="0"/>
         </w:rPr>
-        <w:t xml:space="preserve"> - Save figure to disk </w:t>
+        <w:t xml:space="preserve"> - Unzoom: full screen </w:t>
       </w:r>
     </w:p>
     <w:p>
@@ -6242,13 +6779,13 @@
           <w:bCs/>
           <w:noProof w:val="0"/>
         </w:rPr>
-        <w:t>h</w:t>
+        <w:t>s</w:t>
       </w:r>
       <w:r>
         <w:rPr>
           <w:noProof w:val="0"/>
         </w:rPr>
-        <w:t xml:space="preserve"> - Help </w:t>
+        <w:t xml:space="preserve"> - Save figure to disk </w:t>
       </w:r>
     </w:p>
     <w:p>
@@ -6269,6 +6806,33 @@
           <w:bCs/>
           <w:noProof w:val="0"/>
         </w:rPr>
+        <w:t>h</w:t>
+      </w:r>
+      <w:r>
+        <w:rPr>
+          <w:noProof w:val="0"/>
+        </w:rPr>
+        <w:t xml:space="preserve"> - Help </w:t>
+      </w:r>
+    </w:p>
+    <w:p>
+      <w:pPr>
+        <w:numPr>
+          <w:ilvl w:val="0"/>
+          <w:numId w:val="19"/>
+        </w:numPr>
+        <w:spacing w:before="100" w:beforeAutospacing="1" w:after="100" w:afterAutospacing="1" w:line="240" w:lineRule="auto"/>
+        <w:jc w:val="left"/>
+        <w:rPr>
+          <w:noProof w:val="0"/>
+        </w:rPr>
+      </w:pPr>
+      <w:r>
+        <w:rPr>
+          <w:b/>
+          <w:bCs/>
+          <w:noProof w:val="0"/>
+        </w:rPr>
         <w:t>q</w:t>
       </w:r>
       <w:r>
@@ -6314,10 +6878,11 @@
         </w:numPr>
       </w:pPr>
       <w:r>
-        <w:t>First, zoom in (“z”</w:t>
-      </w:r>
-      <w:r>
-        <w:t xml:space="preserve">) and check to see if the orange lines match up with obvious night sky lines. </w:t>
+        <w:lastRenderedPageBreak/>
+        <w:t xml:space="preserve">First, </w:t>
+      </w:r>
+      <w:r>
+        <w:t xml:space="preserve">check to see if the orange lines match up with obvious night sky lines. </w:t>
       </w:r>
       <w:r>
         <w:t>If not</w:t>
@@ -6392,7 +6957,13 @@
         <w:t>.</w:t>
       </w:r>
       <w:r>
-        <w:t xml:space="preserve"> A</w:t>
+        <w:t xml:space="preserve"> </w:t>
+      </w:r>
+      <w:r>
+        <w:t xml:space="preserve">An initial fit is done automatically (starting with version 2015A) </w:t>
+      </w:r>
+      <w:r>
+        <w:t>A</w:t>
       </w:r>
       <w:r>
         <w:t xml:space="preserve"> Chebyshev polynomial, </w:t>
@@ -6516,6 +7087,18 @@
       </w:pPr>
       <w:r>
         <w:t>When the satisfied with the fit, press “n” to move to the next object.</w:t>
+      </w:r>
+    </w:p>
+    <w:p>
+      <w:pPr>
+        <w:pStyle w:val="ListParagraph"/>
+        <w:numPr>
+          <w:ilvl w:val="0"/>
+          <w:numId w:val="39"/>
+        </w:numPr>
+      </w:pPr>
+      <w:r>
+        <w:t>If you want to disable the interactive fit and switch to the automatic fit, press “b” (bypass)</w:t>
       </w:r>
     </w:p>
     <w:p>
@@ -6935,6 +7518,7 @@
           <w:sz w:val="16"/>
           <w:szCs w:val="16"/>
         </w:rPr>
+        <w:lastRenderedPageBreak/>
         <w:t>resid ang S09 @ p 983: 0.08 rms 0.04 mad [shift-22]</w:t>
       </w:r>
     </w:p>
@@ -7396,7 +7980,11 @@
         <w:ind w:firstLine="0"/>
       </w:pPr>
       <w:r>
-        <w:t>Just like the step in section 8.1 where you combined the science frames to create nightsky line spectra, we first need to combine the arcline data. The arcs are typically three files and you should see them listed in the Ne.txt and Ar.txt file lists in your K band sub directory. To combine the images simply uncomment and run:</w:t>
+        <w:t xml:space="preserve">Just like the step in section 8.1 where you combined the science frames to create nightsky line spectra, we first need to combine the arcline data. The </w:t>
+      </w:r>
+      <w:r>
+        <w:lastRenderedPageBreak/>
+        <w:t>arcs are typically three files and you should see them listed in the Ne.txt and Ar.txt file lists in your K band sub directory. To combine the images simply uncomment and run:</w:t>
       </w:r>
     </w:p>
     <w:p>
@@ -7957,6 +8545,7 @@
           <w:sz w:val="20"/>
           <w:szCs w:val="20"/>
         </w:rPr>
+        <w:lastRenderedPageBreak/>
         <w:t xml:space="preserve">    maskname, band, waveops)</w:t>
       </w:r>
     </w:p>
@@ -8771,43 +9360,54 @@
       <w:r>
         <w:fldChar w:fldCharType="separate"/>
       </w:r>
-      <w:r>
+      <w:ins w:id="66" w:author="Luca Rizzi" w:date="2015-08-27T10:34:00Z">
+        <w:r>
+          <w:t xml:space="preserve">Table </w:t>
+        </w:r>
+        <w:r>
+          <w:t>2</w:t>
+        </w:r>
+      </w:ins>
+      <w:del w:id="67" w:author="Luca Rizzi" w:date="2015-08-27T10:34:00Z">
+        <w:r>
+          <w:delText xml:space="preserve">Table </w:delText>
+        </w:r>
+        <w:r>
+          <w:delText>2</w:delText>
+        </w:r>
+      </w:del>
+      <w:r>
+        <w:fldChar w:fldCharType="end"/>
+      </w:r>
+      <w:r>
+        <w:t>.</w:t>
+      </w:r>
+    </w:p>
+    <w:p>
+      <w:pPr>
+        <w:pStyle w:val="Caption"/>
+      </w:pPr>
+      <w:bookmarkStart w:id="68" w:name="_Ref251340896"/>
+      <w:r>
+        <w:lastRenderedPageBreak/>
         <w:t xml:space="preserve">Table </w:t>
       </w:r>
       <w:r>
+        <w:fldChar w:fldCharType="begin"/>
+      </w:r>
+      <w:r>
+        <w:instrText xml:space="preserve"> SEQ Table \* ARABIC </w:instrText>
+      </w:r>
+      <w:r>
+        <w:fldChar w:fldCharType="separate"/>
+      </w:r>
+      <w:r>
         <w:t>2</w:t>
       </w:r>
       <w:r>
         <w:fldChar w:fldCharType="end"/>
       </w:r>
-      <w:r>
-        <w:t>.</w:t>
-      </w:r>
-    </w:p>
-    <w:p>
-      <w:pPr>
-        <w:pStyle w:val="Caption"/>
-      </w:pPr>
-      <w:bookmarkStart w:id="2" w:name="_Ref251340896"/>
-      <w:r>
-        <w:t xml:space="preserve">Table </w:t>
-      </w:r>
-      <w:r>
-        <w:fldChar w:fldCharType="begin"/>
-      </w:r>
-      <w:r>
-        <w:instrText xml:space="preserve"> SEQ Table \* ARABIC </w:instrText>
-      </w:r>
-      <w:r>
-        <w:fldChar w:fldCharType="separate"/>
-      </w:r>
-      <w:r>
-        <w:t>2</w:t>
-      </w:r>
-      <w:r>
-        <w:fldChar w:fldCharType="end"/>
-      </w:r>
-      <w:bookmarkEnd w:id="2"/>
+      <w:bookmarkEnd w:id="68"/>
       <w:r>
         <w:t xml:space="preserve"> - Background subtracted and rectified outputs.</w:t>
       </w:r>
@@ -9486,7 +10086,7 @@
     <w:p>
       <w:r>
         <w:drawing>
-          <wp:inline distT="0" distB="0" distL="0" distR="0" wp14:anchorId="509E3AED" wp14:editId="614779FA">
+          <wp:inline distT="0" distB="0" distL="0" distR="0" wp14:anchorId="480D0CEE" wp14:editId="37B5EE50">
             <wp:extent cx="4671060" cy="3296920"/>
             <wp:effectExtent l="0" t="0" r="2540" b="5080"/>
             <wp:docPr id="17" name="Picture 1"/>
@@ -9503,7 +10103,7 @@
                     </pic:cNvPicPr>
                   </pic:nvPicPr>
                   <pic:blipFill>
-                    <a:blip r:embed="rId22">
+                    <a:blip r:embed="rId23">
                       <a:extLst>
                         <a:ext uri="{28A0092B-C50C-407E-A947-70E740481C1C}">
                           <a14:useLocalDpi xmlns:a14="http://schemas.microsoft.com/office/drawing/2010/main" val="0"/>
@@ -9554,6 +10154,7 @@
         <w:pStyle w:val="Heading1"/>
       </w:pPr>
       <w:r>
+        <w:lastRenderedPageBreak/>
         <w:t>Rectify</w:t>
       </w:r>
     </w:p>
@@ -9655,14 +10256,6 @@
           <w:szCs w:val="18"/>
         </w:rPr>
         <w:t xml:space="preserve">   </w:t>
-      </w:r>
-      <w:r>
-        <w:rPr>
-          <w:rFonts w:ascii="Courier" w:hAnsi="Courier"/>
-          <w:sz w:val="18"/>
-          <w:szCs w:val="18"/>
-        </w:rPr>
-        <w:t>"/Users/mkassis/Documents/KeckInstrs/MOSFIRE/DRP_CODE_June2014/DATA/2014may08/m130114_0443.fits",</w:t>
       </w:r>
     </w:p>
     <w:p>
@@ -10093,6 +10686,9 @@
       <w:r>
         <w:t>A special driver is provided for long2pos reductions.</w:t>
       </w:r>
+      <w:r>
+        <w:t xml:space="preserve"> The driver can also be generated automatically.</w:t>
+      </w:r>
     </w:p>
     <w:p/>
     <w:p>
@@ -10870,6 +11466,7 @@
     </w:p>
     <w:p>
       <w:r>
+        <w:lastRenderedPageBreak/>
         <w:t>{object}_posA_narrow_{filter}_eps.fits</w:t>
       </w:r>
     </w:p>
@@ -11122,6 +11719,7 @@
     </w:p>
     <w:p>
       <w:r>
+        <w:lastRenderedPageBreak/>
         <w:t>You now have two options based on the results. If the night sky lines are not bright enough to identify in the interactive step you should use arclamps. In the following instructions, r</w:t>
       </w:r>
       <w:r>
@@ -11134,7 +11732,7 @@
       </w:pPr>
       <w:r>
         <w:drawing>
-          <wp:inline distT="0" distB="0" distL="0" distR="0" wp14:anchorId="7EFDD3E7" wp14:editId="0144C463">
+          <wp:inline distT="0" distB="0" distL="0" distR="0" wp14:anchorId="59844376" wp14:editId="421CDBE3">
             <wp:extent cx="4671060" cy="5142256"/>
             <wp:effectExtent l="0" t="0" r="2540" b="0"/>
             <wp:docPr id="19" name="Picture 7"/>
@@ -11151,7 +11749,7 @@
                     </pic:cNvPicPr>
                   </pic:nvPicPr>
                   <pic:blipFill>
-                    <a:blip r:embed="rId23">
+                    <a:blip r:embed="rId24">
                       <a:extLst>
                         <a:ext uri="{28A0092B-C50C-407E-A947-70E740481C1C}">
                           <a14:useLocalDpi xmlns:a14="http://schemas.microsoft.com/office/drawing/2010/main" val="0"/>
@@ -11188,7 +11786,7 @@
         <w:pStyle w:val="Caption"/>
         <w:jc w:val="both"/>
       </w:pPr>
-      <w:bookmarkStart w:id="3" w:name="_Ref255737862"/>
+      <w:bookmarkStart w:id="69" w:name="_Ref255737862"/>
       <w:r>
         <w:t xml:space="preserve">Figure </w:t>
       </w:r>
@@ -11207,7 +11805,7 @@
       <w:r>
         <w:fldChar w:fldCharType="end"/>
       </w:r>
-      <w:bookmarkEnd w:id="3"/>
+      <w:bookmarkEnd w:id="69"/>
       <w:r>
         <w:t>- An example of an uncontaminated row (#1127) in the longslit.</w:t>
       </w:r>
@@ -11219,8 +11817,9 @@
         <w:keepNext/>
       </w:pPr>
       <w:r>
+        <w:lastRenderedPageBreak/>
         <w:drawing>
-          <wp:inline distT="0" distB="0" distL="0" distR="0" wp14:anchorId="2BE58562" wp14:editId="032DE7C5">
+          <wp:inline distT="0" distB="0" distL="0" distR="0" wp14:anchorId="682C5B05" wp14:editId="08ACBA91">
             <wp:extent cx="4671060" cy="4417241"/>
             <wp:effectExtent l="0" t="0" r="0" b="0"/>
             <wp:docPr id="21" name="Picture 9"/>
@@ -11237,7 +11836,7 @@
                     </pic:cNvPicPr>
                   </pic:nvPicPr>
                   <pic:blipFill>
-                    <a:blip r:embed="rId24">
+                    <a:blip r:embed="rId25">
                       <a:extLst>
                         <a:ext uri="{28A0092B-C50C-407E-A947-70E740481C1C}">
                           <a14:useLocalDpi xmlns:a14="http://schemas.microsoft.com/office/drawing/2010/main" val="0"/>
@@ -11274,7 +11873,7 @@
         <w:pStyle w:val="Caption"/>
         <w:jc w:val="both"/>
       </w:pPr>
-      <w:bookmarkStart w:id="4" w:name="_Ref255737873"/>
+      <w:bookmarkStart w:id="70" w:name="_Ref255737873"/>
       <w:r>
         <w:t xml:space="preserve">Figure </w:t>
       </w:r>
@@ -11293,7 +11892,7 @@
       <w:r>
         <w:fldChar w:fldCharType="end"/>
       </w:r>
-      <w:bookmarkEnd w:id="4"/>
+      <w:bookmarkEnd w:id="70"/>
       <w:r>
         <w:t>- Example of a modified Driver_Longslit.py</w:t>
       </w:r>
@@ -11301,7 +11900,7 @@
         <w:t>. Notice that pixel 991 is selected as the row to perform the initial wavelength solution on. In Figure 2, this is the equivalent of 1127.</w:t>
       </w:r>
       <w:r>
-        <w:t xml:space="preserve">  OLD FIGURE. MODIFY</w:t>
+        <w:t xml:space="preserve">  </w:t>
       </w:r>
     </w:p>
     <w:p>
@@ -11330,8 +11929,9 @@
         <w:keepNext/>
       </w:pPr>
       <w:r>
+        <w:lastRenderedPageBreak/>
         <w:drawing>
-          <wp:inline distT="0" distB="0" distL="0" distR="0" wp14:anchorId="76CC2716" wp14:editId="704BFB18">
+          <wp:inline distT="0" distB="0" distL="0" distR="0" wp14:anchorId="657E07CB" wp14:editId="2EFDDCA6">
             <wp:extent cx="4671060" cy="1760908"/>
             <wp:effectExtent l="0" t="0" r="2540" b="0"/>
             <wp:docPr id="10" name="Picture 2"/>
@@ -11348,7 +11948,7 @@
                     </pic:cNvPicPr>
                   </pic:nvPicPr>
                   <pic:blipFill>
-                    <a:blip r:embed="rId25">
+                    <a:blip r:embed="rId26">
                       <a:extLst>
                         <a:ext uri="{28A0092B-C50C-407E-A947-70E740481C1C}">
                           <a14:useLocalDpi xmlns:a14="http://schemas.microsoft.com/office/drawing/2010/main" val="0"/>
@@ -11436,10 +12036,11 @@
     <w:p/>
     <w:p>
       <w:r>
+        <w:lastRenderedPageBreak/>
         <mc:AlternateContent>
           <mc:Choice Requires="wps">
             <w:drawing>
-              <wp:anchor distT="0" distB="0" distL="114300" distR="114300" simplePos="0" relativeHeight="251664384" behindDoc="0" locked="0" layoutInCell="1" allowOverlap="1" wp14:anchorId="0FEE4091" wp14:editId="3ECD2CCD">
+              <wp:anchor distT="0" distB="0" distL="114300" distR="114300" simplePos="0" relativeHeight="251664384" behindDoc="0" locked="0" layoutInCell="1" allowOverlap="1" wp14:anchorId="5C06A757" wp14:editId="064EA90C">
                 <wp:simplePos x="0" y="0"/>
                 <wp:positionH relativeFrom="column">
                   <wp:posOffset>2057400</wp:posOffset>
@@ -11492,7 +12093,7 @@
               </wp:anchor>
             </w:drawing>
           </mc:Choice>
-          <mc:Fallback>
+          <mc:Fallback xmlns:w15="http://schemas.microsoft.com/office/word/2012/wordml">
             <w:pict>
               <v:shapetype id="_x0000_t32" coordsize="21600,21600" o:spt="32" o:oned="t" path="m0,0l21600,21600e" filled="f">
                 <v:path arrowok="t" fillok="f" o:connecttype="none"/>
@@ -11508,7 +12109,7 @@
       </w:r>
       <w:r>
         <w:drawing>
-          <wp:inline distT="0" distB="0" distL="0" distR="0" wp14:anchorId="5AFAEA1A" wp14:editId="72F4FA77">
+          <wp:inline distT="0" distB="0" distL="0" distR="0" wp14:anchorId="12B7EF2E" wp14:editId="355F6591">
             <wp:extent cx="4671060" cy="3856356"/>
             <wp:effectExtent l="0" t="0" r="0" b="0"/>
             <wp:docPr id="7" name="Picture 2"/>
@@ -11525,7 +12126,7 @@
                     </pic:cNvPicPr>
                   </pic:nvPicPr>
                   <pic:blipFill>
-                    <a:blip r:embed="rId26">
+                    <a:blip r:embed="rId27">
                       <a:extLst>
                         <a:ext uri="{28A0092B-C50C-407E-A947-70E740481C1C}">
                           <a14:useLocalDpi xmlns:a14="http://schemas.microsoft.com/office/drawing/2010/main" val="0"/>
@@ -11581,8 +12182,8 @@
       </w:r>
     </w:p>
     <w:sectPr>
-      <w:footerReference w:type="even" r:id="rId27"/>
-      <w:footerReference w:type="default" r:id="rId28"/>
+      <w:footerReference w:type="even" r:id="rId28"/>
+      <w:footerReference w:type="default" r:id="rId29"/>
       <w:type w:val="nextColumn"/>
       <w:pgSz w:w="11906" w:h="16838" w:code="9"/>
       <w:pgMar w:top="2218" w:right="2275" w:bottom="2218" w:left="2275" w:header="1699" w:footer="1699" w:gutter="0"/>
@@ -11591,6 +12192,33 @@
     </w:sectPr>
   </w:body>
 </w:document>
+</file>
+
+<file path=word/comments.xml><?xml version="1.0" encoding="utf-8"?>
+<w:comments xmlns:wpc="http://schemas.microsoft.com/office/word/2010/wordprocessingCanvas" xmlns:mo="http://schemas.microsoft.com/office/mac/office/2008/main" xmlns:mc="http://schemas.openxmlformats.org/markup-compatibility/2006" xmlns:mv="urn:schemas-microsoft-com:mac:vml" xmlns:o="urn:schemas-microsoft-com:office:office" xmlns:r="http://schemas.openxmlformats.org/officeDocument/2006/relationships" xmlns:m="http://schemas.openxmlformats.org/officeDocument/2006/math" xmlns:v="urn:schemas-microsoft-com:vml" xmlns:wp14="http://schemas.microsoft.com/office/word/2010/wordprocessingDrawing" xmlns:wp="http://schemas.openxmlformats.org/drawingml/2006/wordprocessingDrawing" xmlns:w10="urn:schemas-microsoft-com:office:word" xmlns:w="http://schemas.openxmlformats.org/wordprocessingml/2006/main" xmlns:w14="http://schemas.microsoft.com/office/word/2010/wordml" xmlns:wpg="http://schemas.microsoft.com/office/word/2010/wordprocessingGroup" xmlns:wpi="http://schemas.microsoft.com/office/word/2010/wordprocessingInk" xmlns:wne="http://schemas.microsoft.com/office/word/2006/wordml" xmlns:wps="http://schemas.microsoft.com/office/word/2010/wordprocessingShape" mc:Ignorable="w14 wp14">
+  <w:comment w:id="62" w:author="Tuan Do" w:date="2015-08-04T20:46:00Z" w:initials="TD">
+    <w:p>
+      <w:pPr>
+        <w:pStyle w:val="CommentText"/>
+      </w:pPr>
+      <w:r>
+        <w:rPr>
+          <w:rStyle w:val="CommentReference"/>
+        </w:rPr>
+        <w:annotationRef/>
+      </w:r>
+      <w:r>
+        <w:t xml:space="preserve">Is it necessary to have this? We may want to have just the  latest version of ureka that works with the pipeline. </w:t>
+      </w:r>
+    </w:p>
+  </w:comment>
+</w:comments>
+</file>
+
+<file path=word/commentsExtended.xml><?xml version="1.0" encoding="utf-8"?>
+<w15:commentsEx xmlns:wpc="http://schemas.microsoft.com/office/word/2010/wordprocessingCanvas" xmlns:mo="http://schemas.microsoft.com/office/mac/office/2008/main" xmlns:mc="http://schemas.openxmlformats.org/markup-compatibility/2006" xmlns:mv="urn:schemas-microsoft-com:mac:vml" xmlns:o="urn:schemas-microsoft-com:office:office" xmlns:r="http://schemas.openxmlformats.org/officeDocument/2006/relationships" xmlns:m="http://schemas.openxmlformats.org/officeDocument/2006/math" xmlns:v="urn:schemas-microsoft-com:vml" xmlns:wp14="http://schemas.microsoft.com/office/word/2010/wordprocessingDrawing" xmlns:wp="http://schemas.openxmlformats.org/drawingml/2006/wordprocessingDrawing" xmlns:w10="urn:schemas-microsoft-com:office:word" xmlns:w="http://schemas.openxmlformats.org/wordprocessingml/2006/main" xmlns:w14="http://schemas.microsoft.com/office/word/2010/wordml" xmlns:w15="http://schemas.microsoft.com/office/word/2012/wordml" xmlns:wpg="http://schemas.microsoft.com/office/word/2010/wordprocessingGroup" xmlns:wpi="http://schemas.microsoft.com/office/word/2010/wordprocessingInk" xmlns:wne="http://schemas.microsoft.com/office/word/2006/wordml" xmlns:wps="http://schemas.microsoft.com/office/word/2010/wordprocessingShape" mc:Ignorable="w14 w15 wp14">
+  <w15:commentEx w15:paraId="2C538630" w15:done="0"/>
+</w15:commentsEx>
 </file>
 
 <file path=word/endnotes.xml><?xml version="1.0" encoding="utf-8"?>
@@ -13869,6 +14497,119 @@
     </w:lvl>
   </w:abstractNum>
   <w:abstractNum w:abstractNumId="30">
+    <w:nsid w:val="59F96434"/>
+    <w:multiLevelType w:val="hybridMultilevel"/>
+    <w:tmpl w:val="D21889D8"/>
+    <w:lvl w:ilvl="0" w:tplc="04090001">
+      <w:start w:val="1"/>
+      <w:numFmt w:val="bullet"/>
+      <w:lvlText w:val=""/>
+      <w:lvlJc w:val="left"/>
+      <w:pPr>
+        <w:ind w:left="1066" w:hanging="360"/>
+      </w:pPr>
+      <w:rPr>
+        <w:rFonts w:ascii="Symbol" w:hAnsi="Symbol" w:hint="default"/>
+      </w:rPr>
+    </w:lvl>
+    <w:lvl w:ilvl="1" w:tplc="04090003" w:tentative="1">
+      <w:start w:val="1"/>
+      <w:numFmt w:val="bullet"/>
+      <w:lvlText w:val="o"/>
+      <w:lvlJc w:val="left"/>
+      <w:pPr>
+        <w:ind w:left="1786" w:hanging="360"/>
+      </w:pPr>
+      <w:rPr>
+        <w:rFonts w:ascii="Courier New" w:hAnsi="Courier New" w:hint="default"/>
+      </w:rPr>
+    </w:lvl>
+    <w:lvl w:ilvl="2" w:tplc="04090005" w:tentative="1">
+      <w:start w:val="1"/>
+      <w:numFmt w:val="bullet"/>
+      <w:lvlText w:val=""/>
+      <w:lvlJc w:val="left"/>
+      <w:pPr>
+        <w:ind w:left="2506" w:hanging="360"/>
+      </w:pPr>
+      <w:rPr>
+        <w:rFonts w:ascii="Wingdings" w:hAnsi="Wingdings" w:hint="default"/>
+      </w:rPr>
+    </w:lvl>
+    <w:lvl w:ilvl="3" w:tplc="04090001" w:tentative="1">
+      <w:start w:val="1"/>
+      <w:numFmt w:val="bullet"/>
+      <w:lvlText w:val=""/>
+      <w:lvlJc w:val="left"/>
+      <w:pPr>
+        <w:ind w:left="3226" w:hanging="360"/>
+      </w:pPr>
+      <w:rPr>
+        <w:rFonts w:ascii="Symbol" w:hAnsi="Symbol" w:hint="default"/>
+      </w:rPr>
+    </w:lvl>
+    <w:lvl w:ilvl="4" w:tplc="04090003" w:tentative="1">
+      <w:start w:val="1"/>
+      <w:numFmt w:val="bullet"/>
+      <w:lvlText w:val="o"/>
+      <w:lvlJc w:val="left"/>
+      <w:pPr>
+        <w:ind w:left="3946" w:hanging="360"/>
+      </w:pPr>
+      <w:rPr>
+        <w:rFonts w:ascii="Courier New" w:hAnsi="Courier New" w:hint="default"/>
+      </w:rPr>
+    </w:lvl>
+    <w:lvl w:ilvl="5" w:tplc="04090005" w:tentative="1">
+      <w:start w:val="1"/>
+      <w:numFmt w:val="bullet"/>
+      <w:lvlText w:val=""/>
+      <w:lvlJc w:val="left"/>
+      <w:pPr>
+        <w:ind w:left="4666" w:hanging="360"/>
+      </w:pPr>
+      <w:rPr>
+        <w:rFonts w:ascii="Wingdings" w:hAnsi="Wingdings" w:hint="default"/>
+      </w:rPr>
+    </w:lvl>
+    <w:lvl w:ilvl="6" w:tplc="04090001" w:tentative="1">
+      <w:start w:val="1"/>
+      <w:numFmt w:val="bullet"/>
+      <w:lvlText w:val=""/>
+      <w:lvlJc w:val="left"/>
+      <w:pPr>
+        <w:ind w:left="5386" w:hanging="360"/>
+      </w:pPr>
+      <w:rPr>
+        <w:rFonts w:ascii="Symbol" w:hAnsi="Symbol" w:hint="default"/>
+      </w:rPr>
+    </w:lvl>
+    <w:lvl w:ilvl="7" w:tplc="04090003" w:tentative="1">
+      <w:start w:val="1"/>
+      <w:numFmt w:val="bullet"/>
+      <w:lvlText w:val="o"/>
+      <w:lvlJc w:val="left"/>
+      <w:pPr>
+        <w:ind w:left="6106" w:hanging="360"/>
+      </w:pPr>
+      <w:rPr>
+        <w:rFonts w:ascii="Courier New" w:hAnsi="Courier New" w:hint="default"/>
+      </w:rPr>
+    </w:lvl>
+    <w:lvl w:ilvl="8" w:tplc="04090005" w:tentative="1">
+      <w:start w:val="1"/>
+      <w:numFmt w:val="bullet"/>
+      <w:lvlText w:val=""/>
+      <w:lvlJc w:val="left"/>
+      <w:pPr>
+        <w:ind w:left="6826" w:hanging="360"/>
+      </w:pPr>
+      <w:rPr>
+        <w:rFonts w:ascii="Wingdings" w:hAnsi="Wingdings" w:hint="default"/>
+      </w:rPr>
+    </w:lvl>
+  </w:abstractNum>
+  <w:abstractNum w:abstractNumId="31">
     <w:nsid w:val="5B004706"/>
     <w:multiLevelType w:val="multilevel"/>
     <w:tmpl w:val="04090027"/>
@@ -13954,7 +14695,7 @@
       </w:pPr>
     </w:lvl>
   </w:abstractNum>
-  <w:abstractNum w:abstractNumId="31">
+  <w:abstractNum w:abstractNumId="32">
     <w:nsid w:val="5F6C7427"/>
     <w:multiLevelType w:val="multilevel"/>
     <w:tmpl w:val="DD164E56"/>
@@ -14097,7 +14838,7 @@
       </w:rPr>
     </w:lvl>
   </w:abstractNum>
-  <w:abstractNum w:abstractNumId="32">
+  <w:abstractNum w:abstractNumId="33">
     <w:nsid w:val="63101E9B"/>
     <w:multiLevelType w:val="hybridMultilevel"/>
     <w:tmpl w:val="D4962DC6"/>
@@ -14183,7 +14924,7 @@
       </w:pPr>
     </w:lvl>
   </w:abstractNum>
-  <w:abstractNum w:abstractNumId="33">
+  <w:abstractNum w:abstractNumId="34">
     <w:nsid w:val="65B47FC8"/>
     <w:multiLevelType w:val="hybridMultilevel"/>
     <w:tmpl w:val="C8D65E66"/>
@@ -14296,7 +15037,7 @@
       </w:rPr>
     </w:lvl>
   </w:abstractNum>
-  <w:abstractNum w:abstractNumId="34">
+  <w:abstractNum w:abstractNumId="35">
     <w:nsid w:val="689B5045"/>
     <w:multiLevelType w:val="hybridMultilevel"/>
     <w:tmpl w:val="EA821D02"/>
@@ -14382,7 +15123,7 @@
       </w:pPr>
     </w:lvl>
   </w:abstractNum>
-  <w:abstractNum w:abstractNumId="35">
+  <w:abstractNum w:abstractNumId="36">
     <w:nsid w:val="6CEA2261"/>
     <w:multiLevelType w:val="hybridMultilevel"/>
     <w:tmpl w:val="574EE7FC"/>
@@ -14495,7 +15236,7 @@
       </w:rPr>
     </w:lvl>
   </w:abstractNum>
-  <w:abstractNum w:abstractNumId="36">
+  <w:abstractNum w:abstractNumId="37">
     <w:nsid w:val="6F8924CD"/>
     <w:multiLevelType w:val="hybridMultilevel"/>
     <w:tmpl w:val="1916E5E4"/>
@@ -14581,7 +15322,7 @@
       </w:pPr>
     </w:lvl>
   </w:abstractNum>
-  <w:abstractNum w:abstractNumId="37">
+  <w:abstractNum w:abstractNumId="38">
     <w:nsid w:val="6F9E5CAC"/>
     <w:multiLevelType w:val="multilevel"/>
     <w:tmpl w:val="E45E8E5C"/>
@@ -14721,7 +15462,7 @@
       </w:rPr>
     </w:lvl>
   </w:abstractNum>
-  <w:abstractNum w:abstractNumId="38">
+  <w:abstractNum w:abstractNumId="39">
     <w:nsid w:val="6FAE4109"/>
     <w:multiLevelType w:val="hybridMultilevel"/>
     <w:tmpl w:val="5F92CEEA"/>
@@ -14807,7 +15548,7 @@
       </w:pPr>
     </w:lvl>
   </w:abstractNum>
-  <w:abstractNum w:abstractNumId="39">
+  <w:abstractNum w:abstractNumId="40">
     <w:nsid w:val="75BC7B31"/>
     <w:multiLevelType w:val="hybridMultilevel"/>
     <w:tmpl w:val="8E9A2CA6"/>
@@ -14893,7 +15634,7 @@
       </w:pPr>
     </w:lvl>
   </w:abstractNum>
-  <w:abstractNum w:abstractNumId="40">
+  <w:abstractNum w:abstractNumId="41">
     <w:nsid w:val="7C243717"/>
     <w:multiLevelType w:val="hybridMultilevel"/>
     <w:tmpl w:val="245099F8"/>
@@ -15010,10 +15751,10 @@
     <w:abstractNumId w:val="19"/>
   </w:num>
   <w:num w:numId="2">
-    <w:abstractNumId w:val="31"/>
+    <w:abstractNumId w:val="32"/>
   </w:num>
   <w:num w:numId="3">
-    <w:abstractNumId w:val="37"/>
+    <w:abstractNumId w:val="38"/>
   </w:num>
   <w:num w:numId="4">
     <w:abstractNumId w:val="5"/>
@@ -15064,34 +15805,34 @@
     <w:abstractNumId w:val="22"/>
   </w:num>
   <w:num w:numId="20">
-    <w:abstractNumId w:val="36"/>
+    <w:abstractNumId w:val="37"/>
   </w:num>
   <w:num w:numId="21">
     <w:abstractNumId w:val="12"/>
   </w:num>
   <w:num w:numId="22">
-    <w:abstractNumId w:val="33"/>
+    <w:abstractNumId w:val="34"/>
   </w:num>
   <w:num w:numId="23">
     <w:abstractNumId w:val="20"/>
   </w:num>
   <w:num w:numId="24">
-    <w:abstractNumId w:val="39"/>
+    <w:abstractNumId w:val="40"/>
   </w:num>
   <w:num w:numId="25">
-    <w:abstractNumId w:val="30"/>
+    <w:abstractNumId w:val="31"/>
   </w:num>
   <w:num w:numId="26">
     <w:abstractNumId w:val="17"/>
   </w:num>
   <w:num w:numId="27">
-    <w:abstractNumId w:val="34"/>
+    <w:abstractNumId w:val="35"/>
   </w:num>
   <w:num w:numId="28">
     <w:abstractNumId w:val="21"/>
   </w:num>
   <w:num w:numId="29">
-    <w:abstractNumId w:val="38"/>
+    <w:abstractNumId w:val="39"/>
   </w:num>
   <w:num w:numId="30">
     <w:abstractNumId w:val="13"/>
@@ -15103,7 +15844,7 @@
     <w:abstractNumId w:val="28"/>
   </w:num>
   <w:num w:numId="33">
-    <w:abstractNumId w:val="32"/>
+    <w:abstractNumId w:val="33"/>
   </w:num>
   <w:num w:numId="34">
     <w:abstractNumId w:val="11"/>
@@ -15118,18 +15859,29 @@
     <w:abstractNumId w:val="18"/>
   </w:num>
   <w:num w:numId="38">
-    <w:abstractNumId w:val="40"/>
+    <w:abstractNumId w:val="41"/>
   </w:num>
   <w:num w:numId="39">
     <w:abstractNumId w:val="24"/>
   </w:num>
   <w:num w:numId="40">
-    <w:abstractNumId w:val="35"/>
+    <w:abstractNumId w:val="36"/>
   </w:num>
   <w:num w:numId="41">
     <w:abstractNumId w:val="25"/>
   </w:num>
+  <w:num w:numId="42">
+    <w:abstractNumId w:val="30"/>
+  </w:num>
 </w:numbering>
+</file>
+
+<file path=word/people.xml><?xml version="1.0" encoding="utf-8"?>
+<w15:people xmlns:wpc="http://schemas.microsoft.com/office/word/2010/wordprocessingCanvas" xmlns:mo="http://schemas.microsoft.com/office/mac/office/2008/main" xmlns:mc="http://schemas.openxmlformats.org/markup-compatibility/2006" xmlns:mv="urn:schemas-microsoft-com:mac:vml" xmlns:o="urn:schemas-microsoft-com:office:office" xmlns:r="http://schemas.openxmlformats.org/officeDocument/2006/relationships" xmlns:m="http://schemas.openxmlformats.org/officeDocument/2006/math" xmlns:v="urn:schemas-microsoft-com:vml" xmlns:wp14="http://schemas.microsoft.com/office/word/2010/wordprocessingDrawing" xmlns:wp="http://schemas.openxmlformats.org/drawingml/2006/wordprocessingDrawing" xmlns:w10="urn:schemas-microsoft-com:office:word" xmlns:w="http://schemas.openxmlformats.org/wordprocessingml/2006/main" xmlns:w14="http://schemas.microsoft.com/office/word/2010/wordml" xmlns:w15="http://schemas.microsoft.com/office/word/2012/wordml" xmlns:wpg="http://schemas.microsoft.com/office/word/2010/wordprocessingGroup" xmlns:wpi="http://schemas.microsoft.com/office/word/2010/wordprocessingInk" xmlns:wne="http://schemas.microsoft.com/office/word/2006/wordml" xmlns:wps="http://schemas.microsoft.com/office/word/2010/wordprocessingShape" mc:Ignorable="w14 w15 wp14">
+  <w15:person w15:author="Tuan Do">
+    <w15:presenceInfo w15:providerId="None" w15:userId="Tuan Do"/>
+  </w15:person>
+</w15:people>
 </file>
 
 <file path=word/styles.xml><?xml version="1.0" encoding="utf-8"?>
@@ -15760,6 +16512,36 @@
     <w:rsid w:val="00076ABC"/>
     <w:rPr>
       <w:rFonts w:ascii="Hoefler Text" w:hAnsi="Hoefler Text"/>
+      <w:noProof/>
+      <w:sz w:val="20"/>
+      <w:szCs w:val="20"/>
+    </w:rPr>
+  </w:style>
+  <w:style w:type="paragraph" w:styleId="CommentSubject">
+    <w:name w:val="annotation subject"/>
+    <w:basedOn w:val="CommentText"/>
+    <w:next w:val="CommentText"/>
+    <w:link w:val="CommentSubjectChar"/>
+    <w:uiPriority w:val="99"/>
+    <w:semiHidden/>
+    <w:unhideWhenUsed/>
+    <w:rsid w:val="007A7904"/>
+    <w:rPr>
+      <w:b/>
+      <w:bCs/>
+    </w:rPr>
+  </w:style>
+  <w:style w:type="character" w:customStyle="1" w:styleId="CommentSubjectChar">
+    <w:name w:val="Comment Subject Char"/>
+    <w:basedOn w:val="CommentTextChar"/>
+    <w:link w:val="CommentSubject"/>
+    <w:uiPriority w:val="99"/>
+    <w:semiHidden/>
+    <w:rsid w:val="007A7904"/>
+    <w:rPr>
+      <w:rFonts w:ascii="Hoefler Text" w:hAnsi="Hoefler Text"/>
+      <w:b/>
+      <w:bCs/>
       <w:noProof/>
       <w:sz w:val="20"/>
       <w:szCs w:val="20"/>
@@ -16401,6 +17183,36 @@
       <w:szCs w:val="20"/>
     </w:rPr>
   </w:style>
+  <w:style w:type="paragraph" w:styleId="CommentSubject">
+    <w:name w:val="annotation subject"/>
+    <w:basedOn w:val="CommentText"/>
+    <w:next w:val="CommentText"/>
+    <w:link w:val="CommentSubjectChar"/>
+    <w:uiPriority w:val="99"/>
+    <w:semiHidden/>
+    <w:unhideWhenUsed/>
+    <w:rsid w:val="007A7904"/>
+    <w:rPr>
+      <w:b/>
+      <w:bCs/>
+    </w:rPr>
+  </w:style>
+  <w:style w:type="character" w:customStyle="1" w:styleId="CommentSubjectChar">
+    <w:name w:val="Comment Subject Char"/>
+    <w:basedOn w:val="CommentTextChar"/>
+    <w:link w:val="CommentSubject"/>
+    <w:uiPriority w:val="99"/>
+    <w:semiHidden/>
+    <w:rsid w:val="007A7904"/>
+    <w:rPr>
+      <w:rFonts w:ascii="Hoefler Text" w:hAnsi="Hoefler Text"/>
+      <w:b/>
+      <w:bCs/>
+      <w:noProof/>
+      <w:sz w:val="20"/>
+      <w:szCs w:val="20"/>
+    </w:rPr>
+  </w:style>
 </w:styles>
 </file>
 
@@ -16729,7 +17541,7 @@
 </file>
 
 <file path=customXml/itemProps1.xml><?xml version="1.0" encoding="utf-8"?>
-<ds:datastoreItem xmlns:ds="http://schemas.openxmlformats.org/officeDocument/2006/customXml" ds:itemID="{959FAD8B-4384-2045-8B2C-A35582A6FBCF}">
+<ds:datastoreItem xmlns:ds="http://schemas.openxmlformats.org/officeDocument/2006/customXml" ds:itemID="{038721E0-66F1-C749-9661-C7FA3A27C270}">
   <ds:schemaRefs>
     <ds:schemaRef ds:uri="http://schemas.openxmlformats.org/officeDocument/2006/bibliography"/>
   </ds:schemaRefs>

</xml_diff>